<commit_message>
WooHoo!! Chapter 05 works!!
</commit_message>
<xml_diff>
--- a/Chapter05/Documentation/Chapter05-script.docx
+++ b/Chapter05/Documentation/Chapter05-script.docx
@@ -1,11 +1,43 @@
 
 <file path=word/document.xml><?xml version="1.0" encoding="utf-8"?>
-<w:document xmlns:wpc="http://schemas.microsoft.com/office/word/2010/wordprocessingCanvas" xmlns:mo="http://schemas.microsoft.com/office/mac/office/2008/main" xmlns:mc="http://schemas.openxmlformats.org/markup-compatibility/2006" xmlns:mv="urn:schemas-microsoft-com:mac:vml" xmlns:o="urn:schemas-microsoft-com:office:office" xmlns:r="http://schemas.openxmlformats.org/officeDocument/2006/relationships" xmlns:m="http://schemas.openxmlformats.org/officeDocument/2006/math" xmlns:v="urn:schemas-microsoft-com:vml" xmlns:wp14="http://schemas.microsoft.com/office/word/2010/wordprocessingDrawing" xmlns:wp="http://schemas.openxmlformats.org/drawingml/2006/wordprocessingDrawing" xmlns:w10="urn:schemas-microsoft-com:office:word" xmlns:w="http://schemas.openxmlformats.org/wordprocessingml/2006/main" xmlns:w14="http://schemas.microsoft.com/office/word/2010/wordml" xmlns:w15="http://schemas.microsoft.com/office/word/2012/wordml" xmlns:wpg="http://schemas.microsoft.com/office/word/2010/wordprocessingGroup" xmlns:wpi="http://schemas.microsoft.com/office/word/2010/wordprocessingInk" xmlns:wne="http://schemas.microsoft.com/office/word/2006/wordml" xmlns:wps="http://schemas.microsoft.com/office/word/2010/wordprocessingShape" mc:Ignorable="w14 w15 wp14">
+<w:document xmlns:wpc="http://schemas.microsoft.com/office/word/2010/wordprocessingCanvas" xmlns:cx="http://schemas.microsoft.com/office/drawing/2014/chartex" xmlns:cx1="http://schemas.microsoft.com/office/drawing/2015/9/8/chartex" xmlns:cx2="http://schemas.microsoft.com/office/drawing/2015/10/21/chartex" xmlns:cx3="http://schemas.microsoft.com/office/drawing/2016/5/9/chartex" xmlns:cx4="http://schemas.microsoft.com/office/drawing/2016/5/10/chartex" xmlns:cx5="http://schemas.microsoft.com/office/drawing/2016/5/11/chartex" xmlns:cx6="http://schemas.microsoft.com/office/drawing/2016/5/12/chartex" xmlns:cx7="http://schemas.microsoft.com/office/drawing/2016/5/13/chartex" xmlns:cx8="http://schemas.microsoft.com/office/drawing/2016/5/14/chartex" xmlns:mc="http://schemas.openxmlformats.org/markup-compatibility/2006" xmlns:aink="http://schemas.microsoft.com/office/drawing/2016/ink" xmlns:am3d="http://schemas.microsoft.com/office/drawing/2017/model3d" xmlns:o="urn:schemas-microsoft-com:office:office" xmlns:r="http://schemas.openxmlformats.org/officeDocument/2006/relationships" xmlns:m="http://schemas.openxmlformats.org/officeDocument/2006/math" xmlns:v="urn:schemas-microsoft-com:vml" xmlns:wp14="http://schemas.microsoft.com/office/word/2010/wordprocessingDrawing" xmlns:wp="http://schemas.openxmlformats.org/drawingml/2006/wordprocessingDrawing" xmlns:w10="urn:schemas-microsoft-com:office:word" xmlns:w="http://schemas.openxmlformats.org/wordprocessingml/2006/main" xmlns:w14="http://schemas.microsoft.com/office/word/2010/wordml" xmlns:w15="http://schemas.microsoft.com/office/word/2012/wordml" xmlns:w16cid="http://schemas.microsoft.com/office/word/2016/wordml/cid" xmlns:w16se="http://schemas.microsoft.com/office/word/2015/wordml/symex" xmlns:wpg="http://schemas.microsoft.com/office/word/2010/wordprocessingGroup" xmlns:wpi="http://schemas.microsoft.com/office/word/2010/wordprocessingInk" xmlns:wne="http://schemas.microsoft.com/office/word/2006/wordml" xmlns:wps="http://schemas.microsoft.com/office/word/2010/wordprocessingShape" mc:Ignorable="w14 w15 w16se w16cid wp14">
   <w:body>
     <w:p>
       <w:pPr>
         <w:rPr>
           <w:b/>
+          <w:sz w:val="32"/>
+          <w:szCs w:val="32"/>
+        </w:rPr>
+      </w:pPr>
+      <w:r>
+        <w:rPr>
+          <w:b/>
+          <w:sz w:val="32"/>
+          <w:szCs w:val="32"/>
+        </w:rPr>
+        <w:t xml:space="preserve">Chapter </w:t>
+      </w:r>
+      <w:r>
+        <w:rPr>
+          <w:b/>
+          <w:sz w:val="32"/>
+          <w:szCs w:val="32"/>
+        </w:rPr>
+        <w:t>5: Understanding Classifiers</w:t>
+      </w:r>
+    </w:p>
+    <w:p>
+      <w:pPr>
+        <w:rPr>
+          <w:b/>
+        </w:rPr>
+      </w:pPr>
+    </w:p>
+    <w:p>
+      <w:pPr>
+        <w:rPr>
+          <w:b/>
         </w:rPr>
       </w:pPr>
       <w:r>
@@ -73,8 +105,31 @@
     </w:p>
     <w:p>
       <w:r>
-        <w:t xml:space="preserve">Watson NLC is designed to work with short, less than an thousand characters, paragraphs. The description at the top of this page is 797 characters long, to give you a visual reference on how long is 1000 characters. </w:t>
-      </w:r>
+        <w:t xml:space="preserve">Watson NLC is designed to work with short, less than </w:t>
+      </w:r>
+      <w:proofErr w:type="gramStart"/>
+      <w:r>
+        <w:t>an</w:t>
+      </w:r>
+      <w:proofErr w:type="gramEnd"/>
+      <w:r>
+        <w:t xml:space="preserve"> thousand characters, paragraphs. The description at the top of this page is 797 characters long, to give you a visual reference on how long </w:t>
+      </w:r>
+      <w:proofErr w:type="gramStart"/>
+      <w:r>
+        <w:t>is 1000 characters</w:t>
+      </w:r>
+      <w:proofErr w:type="gramEnd"/>
+      <w:r>
+        <w:t xml:space="preserve">. </w:t>
+      </w:r>
+    </w:p>
+    <w:p>
+      <w:pPr>
+        <w:rPr>
+          <w:b/>
+        </w:rPr>
+      </w:pPr>
     </w:p>
     <w:p>
       <w:pPr>
@@ -125,6 +180,13 @@
       </w:r>
     </w:p>
     <w:p>
+      <w:pPr>
+        <w:rPr>
+          <w:b/>
+        </w:rPr>
+      </w:pPr>
+    </w:p>
+    <w:p>
       <w:r>
         <w:rPr>
           <w:b/>
@@ -155,7 +217,15 @@
         </w:numPr>
       </w:pPr>
       <w:r>
-        <w:t>Step 1, log in to your bluemix dashboard and go to your app</w:t>
+        <w:t xml:space="preserve">Step 1, log in to your </w:t>
+      </w:r>
+      <w:proofErr w:type="spellStart"/>
+      <w:r>
+        <w:t>bluemix</w:t>
+      </w:r>
+      <w:proofErr w:type="spellEnd"/>
+      <w:r>
+        <w:t xml:space="preserve"> dashboard and go to your app</w:t>
       </w:r>
     </w:p>
     <w:p>
@@ -212,22 +282,62 @@
           <w:b/>
         </w:rPr>
       </w:pPr>
-      <w:r>
-        <w:rPr>
-          <w:b/>
-        </w:rPr>
+    </w:p>
+    <w:p>
+      <w:pPr>
+        <w:rPr>
+          <w:b/>
+        </w:rPr>
+      </w:pPr>
+    </w:p>
+    <w:p>
+      <w:pPr>
+        <w:rPr>
+          <w:b/>
+        </w:rPr>
+      </w:pPr>
+      <w:r>
+        <w:rPr>
+          <w:b/>
+        </w:rPr>
+        <w:lastRenderedPageBreak/>
         <w:t>Page 6</w:t>
       </w:r>
     </w:p>
     <w:p>
       <w:r>
-        <w:t>Open your env.json file and copy in the new credentials for Natural Language Classifier</w:t>
-      </w:r>
-    </w:p>
-    <w:p>
-      <w:r>
-        <w:t>Open your manifest.yml file and add a third service “Natural Language Classifier -xx” where the dash xx is what you wrote down in Step 4 from the previous page</w:t>
-      </w:r>
+        <w:t xml:space="preserve">Open your </w:t>
+      </w:r>
+      <w:proofErr w:type="spellStart"/>
+      <w:proofErr w:type="gramStart"/>
+      <w:r>
+        <w:t>env.json</w:t>
+      </w:r>
+      <w:proofErr w:type="spellEnd"/>
+      <w:proofErr w:type="gramEnd"/>
+      <w:r>
+        <w:t xml:space="preserve"> file and copy in the new credentials for Natural Language Classifier</w:t>
+      </w:r>
+    </w:p>
+    <w:p>
+      <w:r>
+        <w:t xml:space="preserve">Open your </w:t>
+      </w:r>
+      <w:proofErr w:type="spellStart"/>
+      <w:r>
+        <w:t>manifest.yml</w:t>
+      </w:r>
+      <w:proofErr w:type="spellEnd"/>
+      <w:r>
+        <w:t xml:space="preserve"> file and add a third service “Natural Language Classifier -xx” where the dash xx is what you wrote down in Step 4 from the previous page</w:t>
+      </w:r>
+    </w:p>
+    <w:p>
+      <w:pPr>
+        <w:rPr>
+          <w:b/>
+        </w:rPr>
+      </w:pPr>
     </w:p>
     <w:p>
       <w:pPr>
@@ -244,7 +354,6 @@
     </w:p>
     <w:p>
       <w:r>
-        <w:lastRenderedPageBreak/>
         <w:t xml:space="preserve">Classification is logically a different concept from moving back and forth between speech and text. In keeping with our Principles of cohesion and separation of concerns (cohesion = keep things together that logically relate to each other; separation of concerns = keep things separate that don’t logically relate to each other) we will create a new service in our router to support classification and we will put the code to support classification into a new file. </w:t>
       </w:r>
     </w:p>
@@ -284,10 +393,34 @@
         <w:t>Line 13 is new and specifies that when a browser issues a POST command directed to anything that starts with ‘</w:t>
       </w:r>
       <w:r>
-        <w:t>/api/understand/classifyInd*'</w:t>
-      </w:r>
-      <w:r>
-        <w:t xml:space="preserve"> to invoke the classifyInd function from within the classifier.js file. </w:t>
+        <w:t>/</w:t>
+      </w:r>
+      <w:proofErr w:type="spellStart"/>
+      <w:r>
+        <w:t>api</w:t>
+      </w:r>
+      <w:proofErr w:type="spellEnd"/>
+      <w:r>
+        <w:t>/understand/</w:t>
+      </w:r>
+      <w:proofErr w:type="spellStart"/>
+      <w:r>
+        <w:t>classifyInd</w:t>
+      </w:r>
+      <w:proofErr w:type="spellEnd"/>
+      <w:r>
+        <w:t>*'</w:t>
+      </w:r>
+      <w:r>
+        <w:t xml:space="preserve"> to invoke the </w:t>
+      </w:r>
+      <w:proofErr w:type="spellStart"/>
+      <w:r>
+        <w:t>classifyInd</w:t>
+      </w:r>
+      <w:proofErr w:type="spellEnd"/>
+      <w:r>
+        <w:t xml:space="preserve"> function from within the classifier.js file. </w:t>
       </w:r>
     </w:p>
     <w:p>
@@ -311,7 +444,15 @@
         </w:numPr>
       </w:pPr>
       <w:r>
-        <w:t>Line 2 adds the cfenv module, which we’ll later use with the NLC credentials</w:t>
+        <w:t xml:space="preserve">Line 2 adds the </w:t>
+      </w:r>
+      <w:proofErr w:type="spellStart"/>
+      <w:r>
+        <w:t>cfenv</w:t>
+      </w:r>
+      <w:proofErr w:type="spellEnd"/>
+      <w:r>
+        <w:t xml:space="preserve"> module, which we’ll later use with the NLC credentials</w:t>
       </w:r>
     </w:p>
     <w:p>
@@ -335,7 +476,15 @@
         </w:numPr>
       </w:pPr>
       <w:r>
-        <w:t>Line 5 is familiar, it’s the file where we’re placing all of the Watson credentials</w:t>
+        <w:t xml:space="preserve">Line 5 is familiar, it’s the file where we’re placing </w:t>
+      </w:r>
+      <w:proofErr w:type="gramStart"/>
+      <w:r>
+        <w:t>all of</w:t>
+      </w:r>
+      <w:proofErr w:type="gramEnd"/>
+      <w:r>
+        <w:t xml:space="preserve"> the Watson credentials</w:t>
       </w:r>
     </w:p>
     <w:p>
@@ -347,7 +496,15 @@
         </w:numPr>
       </w:pPr>
       <w:r>
-        <w:t xml:space="preserve">Line 7 uses cfenv to get the application environment so that in </w:t>
+        <w:t xml:space="preserve">Line 7 uses </w:t>
+      </w:r>
+      <w:proofErr w:type="spellStart"/>
+      <w:r>
+        <w:t>cfenv</w:t>
+      </w:r>
+      <w:proofErr w:type="spellEnd"/>
+      <w:r>
+        <w:t xml:space="preserve"> to get the application environment so that in </w:t>
       </w:r>
     </w:p>
     <w:p>
@@ -371,7 +528,23 @@
         </w:numPr>
       </w:pPr>
       <w:r>
-        <w:t>Line 10 creates an object with all of the nlc information bundled together</w:t>
+        <w:t xml:space="preserve">Line 10 creates an object with </w:t>
+      </w:r>
+      <w:proofErr w:type="gramStart"/>
+      <w:r>
+        <w:t>all of</w:t>
+      </w:r>
+      <w:proofErr w:type="gramEnd"/>
+      <w:r>
+        <w:t xml:space="preserve"> the </w:t>
+      </w:r>
+      <w:proofErr w:type="spellStart"/>
+      <w:r>
+        <w:t>nlc</w:t>
+      </w:r>
+      <w:proofErr w:type="spellEnd"/>
+      <w:r>
+        <w:t xml:space="preserve"> information bundled together</w:t>
       </w:r>
     </w:p>
     <w:p>
@@ -407,8 +580,47 @@
         </w:numPr>
       </w:pPr>
       <w:r>
-        <w:t xml:space="preserve">Lines 18-20 define another empty function call nlc_res, short for nlc results. We’ll use this to format the results from the nlc call into json for use by the browser. </w:t>
-      </w:r>
+        <w:t xml:space="preserve">Lines 18-20 define another empty function call </w:t>
+      </w:r>
+      <w:proofErr w:type="spellStart"/>
+      <w:r>
+        <w:t>nlc_res</w:t>
+      </w:r>
+      <w:proofErr w:type="spellEnd"/>
+      <w:r>
+        <w:t xml:space="preserve">, short for </w:t>
+      </w:r>
+      <w:proofErr w:type="spellStart"/>
+      <w:r>
+        <w:t>nlc</w:t>
+      </w:r>
+      <w:proofErr w:type="spellEnd"/>
+      <w:r>
+        <w:t xml:space="preserve"> results. We’ll use this to format the results from the </w:t>
+      </w:r>
+      <w:proofErr w:type="spellStart"/>
+      <w:r>
+        <w:t>nlc</w:t>
+      </w:r>
+      <w:proofErr w:type="spellEnd"/>
+      <w:r>
+        <w:t xml:space="preserve"> call into </w:t>
+      </w:r>
+      <w:proofErr w:type="spellStart"/>
+      <w:r>
+        <w:t>json</w:t>
+      </w:r>
+      <w:proofErr w:type="spellEnd"/>
+      <w:r>
+        <w:t xml:space="preserve"> for use by the browser. </w:t>
+      </w:r>
+    </w:p>
+    <w:p>
+      <w:pPr>
+        <w:rPr>
+          <w:b/>
+        </w:rPr>
+      </w:pPr>
     </w:p>
     <w:p>
       <w:pPr>
@@ -459,7 +671,15 @@
         </w:numPr>
       </w:pPr>
       <w:r>
-        <w:t>Line 15 defines a javascript object</w:t>
+        <w:t xml:space="preserve">Line 15 defines a </w:t>
+      </w:r>
+      <w:proofErr w:type="spellStart"/>
+      <w:r>
+        <w:t>javascript</w:t>
+      </w:r>
+      <w:proofErr w:type="spellEnd"/>
+      <w:r>
+        <w:t xml:space="preserve"> object</w:t>
       </w:r>
     </w:p>
     <w:p>
@@ -471,7 +691,15 @@
         </w:numPr>
       </w:pPr>
       <w:r>
-        <w:t xml:space="preserve">Lines 16-25 define a javascript anonymous function which </w:t>
+        <w:t xml:space="preserve">Lines 16-25 define a </w:t>
+      </w:r>
+      <w:proofErr w:type="spellStart"/>
+      <w:r>
+        <w:t>javascript</w:t>
+      </w:r>
+      <w:proofErr w:type="spellEnd"/>
+      <w:r>
+        <w:t xml:space="preserve"> anonymous function which </w:t>
       </w:r>
     </w:p>
     <w:p>
@@ -483,7 +711,23 @@
         </w:numPr>
       </w:pPr>
       <w:r>
-        <w:t xml:space="preserve">Line 17 calls the nlc service with the provided text and classifier. When the nlc function returns, </w:t>
+        <w:t xml:space="preserve">Line 17 calls the </w:t>
+      </w:r>
+      <w:proofErr w:type="spellStart"/>
+      <w:r>
+        <w:t>nlc</w:t>
+      </w:r>
+      <w:proofErr w:type="spellEnd"/>
+      <w:r>
+        <w:t xml:space="preserve"> service with the provided text and classifier. When the </w:t>
+      </w:r>
+      <w:proofErr w:type="spellStart"/>
+      <w:r>
+        <w:t>nlc</w:t>
+      </w:r>
+      <w:proofErr w:type="spellEnd"/>
+      <w:r>
+        <w:t xml:space="preserve"> function returns, </w:t>
       </w:r>
     </w:p>
     <w:p>
@@ -531,7 +775,15 @@
         </w:numPr>
       </w:pPr>
       <w:r>
-        <w:t>Lines 28-39 define the json formatting function</w:t>
+        <w:t xml:space="preserve">Lines 28-39 define the </w:t>
+      </w:r>
+      <w:proofErr w:type="spellStart"/>
+      <w:r>
+        <w:t>json</w:t>
+      </w:r>
+      <w:proofErr w:type="spellEnd"/>
+      <w:r>
+        <w:t xml:space="preserve"> formatting function</w:t>
       </w:r>
     </w:p>
     <w:p>
@@ -543,6 +795,7 @@
         </w:numPr>
       </w:pPr>
       <w:r>
+        <w:lastRenderedPageBreak/>
         <w:t>Line 29 defines an array</w:t>
       </w:r>
     </w:p>
@@ -555,7 +808,15 @@
         </w:numPr>
       </w:pPr>
       <w:r>
-        <w:t>Line 30 checks to see if the nlc function returned successfully</w:t>
+        <w:t xml:space="preserve">Line 30 checks to see if the </w:t>
+      </w:r>
+      <w:proofErr w:type="spellStart"/>
+      <w:r>
+        <w:t>nlc</w:t>
+      </w:r>
+      <w:proofErr w:type="spellEnd"/>
+      <w:r>
+        <w:t xml:space="preserve"> function returned successfully</w:t>
       </w:r>
     </w:p>
     <w:p>
@@ -579,7 +840,15 @@
         </w:numPr>
       </w:pPr>
       <w:r>
-        <w:t>Lines 33-35 otherwise populate the array with the nlc results and</w:t>
+        <w:t xml:space="preserve">Lines 33-35 otherwise populate the array with the </w:t>
+      </w:r>
+      <w:proofErr w:type="spellStart"/>
+      <w:r>
+        <w:t>nlc</w:t>
+      </w:r>
+      <w:proofErr w:type="spellEnd"/>
+      <w:r>
+        <w:t xml:space="preserve"> results and</w:t>
       </w:r>
     </w:p>
     <w:p>
@@ -591,7 +860,15 @@
         </w:numPr>
       </w:pPr>
       <w:r>
-        <w:t>Lines 36-37 print out the results of the nlc call and</w:t>
+        <w:t xml:space="preserve">Lines 36-37 print out the results of the </w:t>
+      </w:r>
+      <w:proofErr w:type="spellStart"/>
+      <w:r>
+        <w:t>nlc</w:t>
+      </w:r>
+      <w:proofErr w:type="spellEnd"/>
+      <w:r>
+        <w:t xml:space="preserve"> call and</w:t>
       </w:r>
     </w:p>
     <w:p>
@@ -624,6 +901,13 @@
           <w:b/>
         </w:rPr>
       </w:pPr>
+    </w:p>
+    <w:p>
+      <w:pPr>
+        <w:rPr>
+          <w:b/>
+        </w:rPr>
+      </w:pPr>
       <w:r>
         <w:rPr>
           <w:b/>
@@ -633,7 +917,15 @@
     </w:p>
     <w:p>
       <w:r>
-        <w:t xml:space="preserve">But wait, we don’t have a classifier. So let’s go build one. Well, let’s take a classifier file that already exists and create a Watson classifier from it. We’ll use a file I created for another project to figure out what industry someone is talking about. </w:t>
+        <w:t xml:space="preserve">But wait, we don’t have a classifier. </w:t>
+      </w:r>
+      <w:proofErr w:type="gramStart"/>
+      <w:r>
+        <w:t>So</w:t>
+      </w:r>
+      <w:proofErr w:type="gramEnd"/>
+      <w:r>
+        <w:t xml:space="preserve"> let’s go build one. Well, let’s take a classifier file that already exists and create a Watson classifier from it. We’ll use a file I created for another project to figure out what industry someone is talking about. </w:t>
       </w:r>
       <w:r>
         <w:t>The file we will use is in the Documentation folder and is called “industry.csv”</w:t>
@@ -731,8 +1023,23 @@
     </w:p>
     <w:p>
       <w:r>
-        <w:t xml:space="preserve">It’s not necessary to wait for the classification to complete, however, before going on with the tutorial, so we’ll finish up our coding and come back and check on the status of the classifier again a little later on. </w:t>
-      </w:r>
+        <w:t xml:space="preserve">It’s not necessary to wait for the classification to complete, however, before going on with the tutorial, so we’ll finish up our coding and come back and check on the status of the classifier again a little </w:t>
+      </w:r>
+      <w:proofErr w:type="gramStart"/>
+      <w:r>
+        <w:t>later on</w:t>
+      </w:r>
+      <w:proofErr w:type="gramEnd"/>
+      <w:r>
+        <w:t xml:space="preserve">. </w:t>
+      </w:r>
+    </w:p>
+    <w:p>
+      <w:pPr>
+        <w:rPr>
+          <w:b/>
+        </w:rPr>
+      </w:pPr>
     </w:p>
     <w:p>
       <w:pPr>
@@ -758,6 +1065,13 @@
           <w:b/>
         </w:rPr>
       </w:pPr>
+    </w:p>
+    <w:p>
+      <w:pPr>
+        <w:rPr>
+          <w:b/>
+        </w:rPr>
+      </w:pPr>
       <w:r>
         <w:rPr>
           <w:b/>
@@ -767,7 +1081,15 @@
     </w:p>
     <w:p>
       <w:r>
-        <w:t xml:space="preserve">Just as we used the principle of separation of concerns to tell us to create some new javascript files, we will do the same thing with our html. Interacting with the core Watson services will still be done in our main file, but we also want to display the results from the classification in a table-based pop up page. It’s much simpler to keep these pages separate. </w:t>
+        <w:t xml:space="preserve">Just as we used the principle of separation of concerns to tell us to create some new </w:t>
+      </w:r>
+      <w:proofErr w:type="spellStart"/>
+      <w:r>
+        <w:t>javascript</w:t>
+      </w:r>
+      <w:proofErr w:type="spellEnd"/>
+      <w:r>
+        <w:t xml:space="preserve"> files, we will do the same thing with our html. Interacting with the core Watson services will still be done in our main file, but we also want to display the results from the classification in a table-based pop up page. It’s much simpler to keep these pages separate. </w:t>
       </w:r>
     </w:p>
     <w:p>
@@ -803,7 +1125,21 @@
         </w:numPr>
       </w:pPr>
       <w:r>
-        <w:t>Lines 49-51: These three lines create a new row which holds a button with an id of  ‘classifySpeech’ and a label of ‘Classify Speech.’</w:t>
+        <w:lastRenderedPageBreak/>
+        <w:t xml:space="preserve">Lines 49-51: These three lines create a new row which holds a button with an id </w:t>
+      </w:r>
+      <w:proofErr w:type="gramStart"/>
+      <w:r>
+        <w:t>of  ‘</w:t>
+      </w:r>
+      <w:proofErr w:type="spellStart"/>
+      <w:proofErr w:type="gramEnd"/>
+      <w:r>
+        <w:t>classifySpeech</w:t>
+      </w:r>
+      <w:proofErr w:type="spellEnd"/>
+      <w:r>
+        <w:t>’ and a label of ‘Classify Speech.’</w:t>
       </w:r>
     </w:p>
     <w:p>
@@ -815,8 +1151,31 @@
         </w:numPr>
       </w:pPr>
       <w:r>
-        <w:t xml:space="preserve">Line 75: a new javascript file has been added called z2c-NLC.js, which is where all the code will reside to support the nlc functions. </w:t>
-      </w:r>
+        <w:t xml:space="preserve">Line 75: a new </w:t>
+      </w:r>
+      <w:proofErr w:type="spellStart"/>
+      <w:r>
+        <w:t>javascript</w:t>
+      </w:r>
+      <w:proofErr w:type="spellEnd"/>
+      <w:r>
+        <w:t xml:space="preserve"> file has been added called z2c-NLC.js, which is where all the code will reside to support the </w:t>
+      </w:r>
+      <w:proofErr w:type="spellStart"/>
+      <w:r>
+        <w:t>nlc</w:t>
+      </w:r>
+      <w:proofErr w:type="spellEnd"/>
+      <w:r>
+        <w:t xml:space="preserve"> functions. </w:t>
+      </w:r>
+    </w:p>
+    <w:p>
+      <w:pPr>
+        <w:rPr>
+          <w:b/>
+        </w:rPr>
+      </w:pPr>
     </w:p>
     <w:p>
       <w:pPr>
@@ -857,7 +1216,23 @@
         </w:numPr>
       </w:pPr>
       <w:r>
-        <w:t>Line 8 adds a new variable, called displayNLC which links to the HTML element ‘classifySpeech’</w:t>
+        <w:t xml:space="preserve">Line 8 adds a new variable, called </w:t>
+      </w:r>
+      <w:proofErr w:type="spellStart"/>
+      <w:r>
+        <w:t>displayNLC</w:t>
+      </w:r>
+      <w:proofErr w:type="spellEnd"/>
+      <w:r>
+        <w:t xml:space="preserve"> which links to the HTML element ‘</w:t>
+      </w:r>
+      <w:proofErr w:type="spellStart"/>
+      <w:r>
+        <w:t>classifySpeech</w:t>
+      </w:r>
+      <w:proofErr w:type="spellEnd"/>
+      <w:r>
+        <w:t>’</w:t>
       </w:r>
     </w:p>
     <w:p>
@@ -869,7 +1244,15 @@
         </w:numPr>
       </w:pPr>
       <w:r>
-        <w:t>Lines 71-75 activate the classifySpeech button</w:t>
+        <w:t xml:space="preserve">Lines 71-75 activate the </w:t>
+      </w:r>
+      <w:proofErr w:type="spellStart"/>
+      <w:r>
+        <w:t>classifySpeech</w:t>
+      </w:r>
+      <w:proofErr w:type="spellEnd"/>
+      <w:r>
+        <w:t xml:space="preserve"> button</w:t>
       </w:r>
     </w:p>
     <w:p>
@@ -893,7 +1276,23 @@
         </w:numPr>
       </w:pPr>
       <w:r>
-        <w:t>Line 74 calls the new function ‘checkNLC’, passing it the name of the html file and stt-out, which you may recall from the 3</w:t>
+        <w:t>Line 74 calls the new function ‘</w:t>
+      </w:r>
+      <w:proofErr w:type="spellStart"/>
+      <w:r>
+        <w:t>checkNLC</w:t>
+      </w:r>
+      <w:proofErr w:type="spellEnd"/>
+      <w:r>
+        <w:t xml:space="preserve">’, passing it the name of the html file and </w:t>
+      </w:r>
+      <w:proofErr w:type="spellStart"/>
+      <w:r>
+        <w:t>stt</w:t>
+      </w:r>
+      <w:proofErr w:type="spellEnd"/>
+      <w:r>
+        <w:t>-out, which you may recall from the 3</w:t>
       </w:r>
       <w:r>
         <w:rPr>
@@ -902,8 +1301,23 @@
         <w:t>rd</w:t>
       </w:r>
       <w:r>
-        <w:t xml:space="preserve"> tutorial as the place where the speech to text stored it’s information. This means that whatever you say into your microphone is what will be analyzed. </w:t>
-      </w:r>
+        <w:t xml:space="preserve"> tutorial as the place where the speech to text stored </w:t>
+      </w:r>
+      <w:proofErr w:type="gramStart"/>
+      <w:r>
+        <w:t>it’s</w:t>
+      </w:r>
+      <w:proofErr w:type="gramEnd"/>
+      <w:r>
+        <w:t xml:space="preserve"> information. This means that whatever you say into your microphone is what will be analyzed. </w:t>
+      </w:r>
+    </w:p>
+    <w:p>
+      <w:pPr>
+        <w:rPr>
+          <w:b/>
+        </w:rPr>
+      </w:pPr>
     </w:p>
     <w:p>
       <w:pPr>
@@ -943,20 +1357,38 @@
           <w:numId w:val="9"/>
         </w:numPr>
       </w:pPr>
-      <w:r>
-        <w:t>checkNLC, identified in the initPage function and</w:t>
-      </w:r>
-    </w:p>
-    <w:p>
-      <w:pPr>
-        <w:pStyle w:val="ListParagraph"/>
-        <w:numPr>
-          <w:ilvl w:val="1"/>
-          <w:numId w:val="9"/>
-        </w:numPr>
-      </w:pPr>
-      <w:r>
-        <w:t xml:space="preserve">displayNLC, which will be used to activate the pop-up window and populate it with the NLC results. </w:t>
+      <w:proofErr w:type="spellStart"/>
+      <w:r>
+        <w:t>checkNLC</w:t>
+      </w:r>
+      <w:proofErr w:type="spellEnd"/>
+      <w:r>
+        <w:t xml:space="preserve">, identified in the </w:t>
+      </w:r>
+      <w:proofErr w:type="spellStart"/>
+      <w:r>
+        <w:t>initPage</w:t>
+      </w:r>
+      <w:proofErr w:type="spellEnd"/>
+      <w:r>
+        <w:t xml:space="preserve"> function and</w:t>
+      </w:r>
+    </w:p>
+    <w:p>
+      <w:pPr>
+        <w:pStyle w:val="ListParagraph"/>
+        <w:numPr>
+          <w:ilvl w:val="1"/>
+          <w:numId w:val="9"/>
+        </w:numPr>
+      </w:pPr>
+      <w:proofErr w:type="spellStart"/>
+      <w:r>
+        <w:t>displayNLC</w:t>
+      </w:r>
+      <w:proofErr w:type="spellEnd"/>
+      <w:r>
+        <w:t xml:space="preserve">, which will be used to activate the pop-up window and populate it with the NLC results. </w:t>
       </w:r>
     </w:p>
     <w:p>
@@ -1028,7 +1460,15 @@
         </w:numPr>
       </w:pPr>
       <w:r>
-        <w:t>Line 7 starts the definition of an html table with an id of ‘industryResult”</w:t>
+        <w:t>Line 7 starts the definition of an html table with an id of ‘</w:t>
+      </w:r>
+      <w:proofErr w:type="spellStart"/>
+      <w:r>
+        <w:t>industryResult</w:t>
+      </w:r>
+      <w:proofErr w:type="spellEnd"/>
+      <w:r>
+        <w:t>”</w:t>
       </w:r>
     </w:p>
     <w:p>
@@ -1064,7 +1504,15 @@
         </w:numPr>
       </w:pPr>
       <w:r>
-        <w:t xml:space="preserve">Lines 13-15 create a new row with a single button with an id of ‘close_NLC’ which will be used to close the window when you’re done looking at this information. </w:t>
+        <w:t>Lines 13-15 create a new row with a single button with an id of ‘</w:t>
+      </w:r>
+      <w:proofErr w:type="spellStart"/>
+      <w:r>
+        <w:t>close_NLC</w:t>
+      </w:r>
+      <w:proofErr w:type="spellEnd"/>
+      <w:r>
+        <w:t xml:space="preserve">’ which will be used to close the window when you’re done looking at this information. </w:t>
       </w:r>
     </w:p>
     <w:p>
@@ -1100,8 +1548,23 @@
         </w:numPr>
       </w:pPr>
       <w:r>
-        <w:t>Lines 15-23 (a div within ‘modalDialog’) define how to display the contents of the pop-up window.</w:t>
-      </w:r>
+        <w:t>Lines 15-23 (a div within ‘</w:t>
+      </w:r>
+      <w:proofErr w:type="spellStart"/>
+      <w:r>
+        <w:t>modalDialog</w:t>
+      </w:r>
+      <w:proofErr w:type="spellEnd"/>
+      <w:r>
+        <w:t>’) define how to display the contents of the pop-up window.</w:t>
+      </w:r>
+    </w:p>
+    <w:p>
+      <w:pPr>
+        <w:rPr>
+          <w:b/>
+        </w:rPr>
+      </w:pPr>
     </w:p>
     <w:p>
       <w:pPr>
@@ -1143,7 +1606,15 @@
         </w:numPr>
       </w:pPr>
       <w:r>
-        <w:t>Lines 2-22 define the ‘checkNLC’ function</w:t>
+        <w:t>Lines 2-22 define the ‘</w:t>
+      </w:r>
+      <w:proofErr w:type="spellStart"/>
+      <w:r>
+        <w:t>checkNLC</w:t>
+      </w:r>
+      <w:proofErr w:type="spellEnd"/>
+      <w:r>
+        <w:t>’ function</w:t>
       </w:r>
     </w:p>
     <w:p>
@@ -1155,7 +1626,15 @@
         </w:numPr>
       </w:pPr>
       <w:r>
-        <w:t>Line 4 creates a javascript object, this will be used to pass information in the post command</w:t>
+        <w:t xml:space="preserve">Line 4 creates a </w:t>
+      </w:r>
+      <w:proofErr w:type="spellStart"/>
+      <w:r>
+        <w:t>javascript</w:t>
+      </w:r>
+      <w:proofErr w:type="spellEnd"/>
+      <w:r>
+        <w:t xml:space="preserve"> object, this will be used to pass information in the post command</w:t>
       </w:r>
     </w:p>
     <w:p>
@@ -1167,7 +1646,16 @@
         </w:numPr>
       </w:pPr>
       <w:r>
-        <w:t>Line 5 creates a keyword in the options object called cquery and gives it the text from the _source div provided during the calling process</w:t>
+        <w:lastRenderedPageBreak/>
+        <w:t xml:space="preserve">Line 5 creates a keyword in the options object called </w:t>
+      </w:r>
+      <w:proofErr w:type="spellStart"/>
+      <w:r>
+        <w:t>cquery</w:t>
+      </w:r>
+      <w:proofErr w:type="spellEnd"/>
+      <w:r>
+        <w:t xml:space="preserve"> and gives it the text from the _source div provided during the calling process</w:t>
       </w:r>
     </w:p>
     <w:p>
@@ -1191,7 +1679,23 @@
         </w:numPr>
       </w:pPr>
       <w:r>
-        <w:t>When (you’re done) getting _display and posting to the classifyInd api execute this function starting at the end of this line and give to that function the results of the get and post calls.</w:t>
+        <w:t xml:space="preserve">When (you’re done) getting _display and posting to the </w:t>
+      </w:r>
+      <w:proofErr w:type="spellStart"/>
+      <w:r>
+        <w:t>classifyInd</w:t>
+      </w:r>
+      <w:proofErr w:type="spellEnd"/>
+      <w:r>
+        <w:t xml:space="preserve"> </w:t>
+      </w:r>
+      <w:proofErr w:type="spellStart"/>
+      <w:r>
+        <w:t>api</w:t>
+      </w:r>
+      <w:proofErr w:type="spellEnd"/>
+      <w:r>
+        <w:t xml:space="preserve"> execute this function starting at the end of this line and give to that function the results of the get and post calls.</w:t>
       </w:r>
     </w:p>
     <w:p>
@@ -1215,7 +1719,39 @@
         </w:numPr>
       </w:pPr>
       <w:r>
-        <w:t xml:space="preserve">Post(etc) sends the text to nlc and returns a ‘stringified’ json object. </w:t>
+        <w:t>Post(</w:t>
+      </w:r>
+      <w:proofErr w:type="spellStart"/>
+      <w:r>
+        <w:t>etc</w:t>
+      </w:r>
+      <w:proofErr w:type="spellEnd"/>
+      <w:r>
+        <w:t xml:space="preserve">) sends the text to </w:t>
+      </w:r>
+      <w:proofErr w:type="spellStart"/>
+      <w:r>
+        <w:t>nlc</w:t>
+      </w:r>
+      <w:proofErr w:type="spellEnd"/>
+      <w:r>
+        <w:t xml:space="preserve"> and returns a ‘</w:t>
+      </w:r>
+      <w:proofErr w:type="spellStart"/>
+      <w:r>
+        <w:t>stringified</w:t>
+      </w:r>
+      <w:proofErr w:type="spellEnd"/>
+      <w:r>
+        <w:t xml:space="preserve">’ </w:t>
+      </w:r>
+      <w:proofErr w:type="spellStart"/>
+      <w:r>
+        <w:t>json</w:t>
+      </w:r>
+      <w:proofErr w:type="spellEnd"/>
+      <w:r>
+        <w:t xml:space="preserve"> object. </w:t>
       </w:r>
     </w:p>
     <w:p>
@@ -1251,8 +1787,13 @@
         </w:numPr>
       </w:pPr>
       <w:r>
-        <w:t>Lines 10-11 resize that div and display it. This makes it visible and makes the html elements inside displayNLC.html accessible to javascript</w:t>
-      </w:r>
+        <w:t xml:space="preserve">Lines 10-11 resize that div and display it. This makes it visible and makes the html elements inside displayNLC.html accessible to </w:t>
+      </w:r>
+      <w:proofErr w:type="spellStart"/>
+      <w:r>
+        <w:t>javascript</w:t>
+      </w:r>
+      <w:proofErr w:type="spellEnd"/>
     </w:p>
     <w:p>
       <w:pPr>
@@ -1278,7 +1819,25 @@
         </w:numPr>
       </w:pPr>
       <w:r>
-        <w:t xml:space="preserve">Line 13 extracts the classes objects from the returned information. Json.parse is called twice because, on the sending side, json.stringify was called twice. I’ll leave this as an exercise to you to simplify should you so desire. </w:t>
+        <w:t xml:space="preserve">Line 13 extracts the classes objects from the returned information. </w:t>
+      </w:r>
+      <w:proofErr w:type="spellStart"/>
+      <w:r>
+        <w:t>Json.parse</w:t>
+      </w:r>
+      <w:proofErr w:type="spellEnd"/>
+      <w:r>
+        <w:t xml:space="preserve"> is called twice because, on the sending side, </w:t>
+      </w:r>
+      <w:proofErr w:type="spellStart"/>
+      <w:proofErr w:type="gramStart"/>
+      <w:r>
+        <w:t>json.stringify</w:t>
+      </w:r>
+      <w:proofErr w:type="spellEnd"/>
+      <w:proofErr w:type="gramEnd"/>
+      <w:r>
+        <w:t xml:space="preserve"> was called twice. I’ll leave this as an exercise to you to simplify should you so desire. </w:t>
       </w:r>
     </w:p>
     <w:p>
@@ -1311,6 +1870,13 @@
           <w:b/>
         </w:rPr>
       </w:pPr>
+    </w:p>
+    <w:p>
+      <w:pPr>
+        <w:rPr>
+          <w:b/>
+        </w:rPr>
+      </w:pPr>
       <w:r>
         <w:rPr>
           <w:b/>
@@ -1321,11 +1887,6 @@
     <w:p>
       <w:pPr>
         <w:pStyle w:val="ListParagraph"/>
-      </w:pPr>
-    </w:p>
-    <w:p>
-      <w:pPr>
-        <w:pStyle w:val="ListParagraph"/>
         <w:numPr>
           <w:ilvl w:val="1"/>
           <w:numId w:val="9"/>
@@ -1404,7 +1965,31 @@
         </w:numPr>
       </w:pPr>
       <w:r>
-        <w:t>Lines 32-35 create an anonymous function inside the loop. This enables each element in the loop to be processed correctly. While it might seem simpler to just use the code on line 14, it actually won’t return the correct results in javascript. The current counter (_idx) and the classifier array (_results) are passed in as variables to this anonymous function in line 35 and renamed for use inside the function in line 32</w:t>
+        <w:t xml:space="preserve">Lines 32-35 create an anonymous function inside the loop. This enables each element in the loop to be processed correctly. While it might seem simpler to just use the code on line 14, it </w:t>
+      </w:r>
+      <w:proofErr w:type="gramStart"/>
+      <w:r>
+        <w:t>actually won’t</w:t>
+      </w:r>
+      <w:proofErr w:type="gramEnd"/>
+      <w:r>
+        <w:t xml:space="preserve"> return the correct results in </w:t>
+      </w:r>
+      <w:proofErr w:type="spellStart"/>
+      <w:r>
+        <w:t>javascript</w:t>
+      </w:r>
+      <w:proofErr w:type="spellEnd"/>
+      <w:r>
+        <w:t>. The current counter (_</w:t>
+      </w:r>
+      <w:proofErr w:type="spellStart"/>
+      <w:r>
+        <w:t>idx</w:t>
+      </w:r>
+      <w:proofErr w:type="spellEnd"/>
+      <w:r>
+        <w:t>) and the classifier array (_results) are passed in as variables to this anonymous function in line 35 and renamed for use inside the function in line 32</w:t>
       </w:r>
     </w:p>
     <w:p>
@@ -1455,7 +2040,15 @@
         </w:numPr>
       </w:pPr>
       <w:r>
-        <w:t xml:space="preserve">Step 5: Copy both of these functions into z2c-NLC.js, replacing the existing and empty functions. </w:t>
+        <w:t xml:space="preserve">Step 5: Copy </w:t>
+      </w:r>
+      <w:proofErr w:type="gramStart"/>
+      <w:r>
+        <w:t>both of these</w:t>
+      </w:r>
+      <w:proofErr w:type="gramEnd"/>
+      <w:r>
+        <w:t xml:space="preserve"> functions into z2c-NLC.js, replacing the existing and empty functions. </w:t>
       </w:r>
     </w:p>
     <w:p>
@@ -1476,10 +2069,20 @@
           <w:b/>
         </w:rPr>
       </w:pPr>
-      <w:r>
-        <w:rPr>
-          <w:b/>
-        </w:rPr>
+    </w:p>
+    <w:p>
+      <w:pPr>
+        <w:rPr>
+          <w:b/>
+        </w:rPr>
+      </w:pPr>
+      <w:bookmarkStart w:id="0" w:name="_GoBack"/>
+      <w:bookmarkEnd w:id="0"/>
+      <w:r>
+        <w:rPr>
+          <w:b/>
+        </w:rPr>
+        <w:lastRenderedPageBreak/>
         <w:t>Page 16</w:t>
       </w:r>
     </w:p>
@@ -1495,10 +2098,18 @@
         <w:t xml:space="preserve">Step 1: If you’ve not already done so, </w:t>
       </w:r>
       <w:r>
-        <w:t xml:space="preserve">Save all </w:t>
-      </w:r>
-      <w:r>
-        <w:t xml:space="preserve">of your files. </w:t>
+        <w:t xml:space="preserve">Save </w:t>
+      </w:r>
+      <w:proofErr w:type="gramStart"/>
+      <w:r>
+        <w:t xml:space="preserve">all </w:t>
+      </w:r>
+      <w:r>
+        <w:t>of</w:t>
+      </w:r>
+      <w:proofErr w:type="gramEnd"/>
+      <w:r>
+        <w:t xml:space="preserve"> your files. </w:t>
       </w:r>
     </w:p>
     <w:p>
@@ -1522,7 +2133,15 @@
         </w:numPr>
       </w:pPr>
       <w:r>
-        <w:t>Execute the command npm install</w:t>
+        <w:t xml:space="preserve">Execute the command </w:t>
+      </w:r>
+      <w:proofErr w:type="spellStart"/>
+      <w:r>
+        <w:t>npm</w:t>
+      </w:r>
+      <w:proofErr w:type="spellEnd"/>
+      <w:r>
+        <w:t xml:space="preserve"> install</w:t>
       </w:r>
     </w:p>
     <w:p>
@@ -1581,8 +2200,13 @@
         </w:numPr>
       </w:pPr>
       <w:r>
-        <w:t>Step 3: send your information to github</w:t>
-      </w:r>
+        <w:t xml:space="preserve">Step 3: send your information to </w:t>
+      </w:r>
+      <w:proofErr w:type="spellStart"/>
+      <w:r>
+        <w:t>github</w:t>
+      </w:r>
+      <w:proofErr w:type="spellEnd"/>
     </w:p>
     <w:p>
       <w:pPr>
@@ -1652,8 +2276,21 @@
           <w:numId w:val="10"/>
         </w:numPr>
       </w:pPr>
-      <w:r>
-        <w:t>Cf login (uses your ibm id and password)</w:t>
+      <w:proofErr w:type="spellStart"/>
+      <w:r>
+        <w:t>Cf</w:t>
+      </w:r>
+      <w:proofErr w:type="spellEnd"/>
+      <w:r>
+        <w:t xml:space="preserve"> login (uses your </w:t>
+      </w:r>
+      <w:proofErr w:type="spellStart"/>
+      <w:r>
+        <w:t>ibm</w:t>
+      </w:r>
+      <w:proofErr w:type="spellEnd"/>
+      <w:r>
+        <w:t xml:space="preserve"> id and password)</w:t>
       </w:r>
     </w:p>
     <w:p>
@@ -1664,8 +2301,13 @@
           <w:numId w:val="10"/>
         </w:numPr>
       </w:pPr>
-      <w:r>
-        <w:t>Cf push Z2C (this will replace your existing Z2C app with the one from Chapter04)</w:t>
+      <w:proofErr w:type="spellStart"/>
+      <w:r>
+        <w:t>Cf</w:t>
+      </w:r>
+      <w:proofErr w:type="spellEnd"/>
+      <w:r>
+        <w:t xml:space="preserve"> push Z2C (this will replace your existing Z2C app with the one from Chapter04)</w:t>
       </w:r>
     </w:p>
     <w:p>
@@ -1718,14 +2360,12 @@
       <w:r>
         <w:t xml:space="preserve">cookies and </w:t>
       </w:r>
-      <w:bookmarkStart w:id="0" w:name="_GoBack"/>
-      <w:bookmarkEnd w:id="0"/>
       <w:r>
         <w:t>session management? Because there’s nothing in place right now which tells Watson how to remember what you’ve done in the past. We will do some very simple things in our next tutorial. See you soon!</w:t>
       </w:r>
     </w:p>
     <w:sectPr>
-      <w:pgSz w:w="12240" w:h="15840"/>
+      <w:pgSz w:w="11906" w:h="16838" w:code="9"/>
       <w:pgMar w:top="1440" w:right="1440" w:bottom="1440" w:left="1440" w:header="720" w:footer="720" w:gutter="0"/>
       <w:cols w:space="720"/>
       <w:docGrid w:linePitch="360"/>
@@ -1735,8 +2375,8 @@
 </file>
 
 <file path=word/numbering.xml><?xml version="1.0" encoding="utf-8"?>
-<w:numbering xmlns:wpc="http://schemas.microsoft.com/office/word/2010/wordprocessingCanvas" xmlns:mo="http://schemas.microsoft.com/office/mac/office/2008/main" xmlns:mc="http://schemas.openxmlformats.org/markup-compatibility/2006" xmlns:mv="urn:schemas-microsoft-com:mac:vml" xmlns:o="urn:schemas-microsoft-com:office:office" xmlns:r="http://schemas.openxmlformats.org/officeDocument/2006/relationships" xmlns:m="http://schemas.openxmlformats.org/officeDocument/2006/math" xmlns:v="urn:schemas-microsoft-com:vml" xmlns:wp14="http://schemas.microsoft.com/office/word/2010/wordprocessingDrawing" xmlns:wp="http://schemas.openxmlformats.org/drawingml/2006/wordprocessingDrawing" xmlns:w10="urn:schemas-microsoft-com:office:word" xmlns:w="http://schemas.openxmlformats.org/wordprocessingml/2006/main" xmlns:w14="http://schemas.microsoft.com/office/word/2010/wordml" xmlns:w15="http://schemas.microsoft.com/office/word/2012/wordml" xmlns:wpg="http://schemas.microsoft.com/office/word/2010/wordprocessingGroup" xmlns:wpi="http://schemas.microsoft.com/office/word/2010/wordprocessingInk" xmlns:wne="http://schemas.microsoft.com/office/word/2006/wordml" xmlns:wps="http://schemas.microsoft.com/office/word/2010/wordprocessingShape" mc:Ignorable="w14 w15 wp14">
-  <w:abstractNum w:abstractNumId="0">
+<w:numbering xmlns:wpc="http://schemas.microsoft.com/office/word/2010/wordprocessingCanvas" xmlns:cx="http://schemas.microsoft.com/office/drawing/2014/chartex" xmlns:cx1="http://schemas.microsoft.com/office/drawing/2015/9/8/chartex" xmlns:cx2="http://schemas.microsoft.com/office/drawing/2015/10/21/chartex" xmlns:cx3="http://schemas.microsoft.com/office/drawing/2016/5/9/chartex" xmlns:cx4="http://schemas.microsoft.com/office/drawing/2016/5/10/chartex" xmlns:cx5="http://schemas.microsoft.com/office/drawing/2016/5/11/chartex" xmlns:cx6="http://schemas.microsoft.com/office/drawing/2016/5/12/chartex" xmlns:cx7="http://schemas.microsoft.com/office/drawing/2016/5/13/chartex" xmlns:cx8="http://schemas.microsoft.com/office/drawing/2016/5/14/chartex" xmlns:mc="http://schemas.openxmlformats.org/markup-compatibility/2006" xmlns:aink="http://schemas.microsoft.com/office/drawing/2016/ink" xmlns:am3d="http://schemas.microsoft.com/office/drawing/2017/model3d" xmlns:o="urn:schemas-microsoft-com:office:office" xmlns:r="http://schemas.openxmlformats.org/officeDocument/2006/relationships" xmlns:m="http://schemas.openxmlformats.org/officeDocument/2006/math" xmlns:v="urn:schemas-microsoft-com:vml" xmlns:wp14="http://schemas.microsoft.com/office/word/2010/wordprocessingDrawing" xmlns:wp="http://schemas.openxmlformats.org/drawingml/2006/wordprocessingDrawing" xmlns:w10="urn:schemas-microsoft-com:office:word" xmlns:w="http://schemas.openxmlformats.org/wordprocessingml/2006/main" xmlns:w14="http://schemas.microsoft.com/office/word/2010/wordml" xmlns:w15="http://schemas.microsoft.com/office/word/2012/wordml" xmlns:w16cid="http://schemas.microsoft.com/office/word/2016/wordml/cid" xmlns:w16se="http://schemas.microsoft.com/office/word/2015/wordml/symex" xmlns:wpg="http://schemas.microsoft.com/office/word/2010/wordprocessingGroup" xmlns:wpi="http://schemas.microsoft.com/office/word/2010/wordprocessingInk" xmlns:wne="http://schemas.microsoft.com/office/word/2006/wordml" xmlns:wps="http://schemas.microsoft.com/office/word/2010/wordprocessingShape" mc:Ignorable="w14 w15 w16se w16cid wp14">
+  <w:abstractNum w:abstractNumId="0" w15:restartNumberingAfterBreak="0">
     <w:nsid w:val="00000001"/>
     <w:multiLevelType w:val="hybridMultilevel"/>
     <w:tmpl w:val="00000001"/>
@@ -1794,7 +2434,7 @@
       <w:lvlJc w:val="left"/>
     </w:lvl>
   </w:abstractNum>
-  <w:abstractNum w:abstractNumId="1">
+  <w:abstractNum w:abstractNumId="1" w15:restartNumberingAfterBreak="0">
     <w:nsid w:val="09165058"/>
     <w:multiLevelType w:val="hybridMultilevel"/>
     <w:tmpl w:val="A47CBEE2"/>
@@ -1907,7 +2547,7 @@
       </w:rPr>
     </w:lvl>
   </w:abstractNum>
-  <w:abstractNum w:abstractNumId="2">
+  <w:abstractNum w:abstractNumId="2" w15:restartNumberingAfterBreak="0">
     <w:nsid w:val="0C571271"/>
     <w:multiLevelType w:val="hybridMultilevel"/>
     <w:tmpl w:val="459010A0"/>
@@ -1996,7 +2636,7 @@
       </w:pPr>
     </w:lvl>
   </w:abstractNum>
-  <w:abstractNum w:abstractNumId="3">
+  <w:abstractNum w:abstractNumId="3" w15:restartNumberingAfterBreak="0">
     <w:nsid w:val="157964E7"/>
     <w:multiLevelType w:val="hybridMultilevel"/>
     <w:tmpl w:val="D068BFE8"/>
@@ -2085,7 +2725,7 @@
       </w:pPr>
     </w:lvl>
   </w:abstractNum>
-  <w:abstractNum w:abstractNumId="4">
+  <w:abstractNum w:abstractNumId="4" w15:restartNumberingAfterBreak="0">
     <w:nsid w:val="2246179D"/>
     <w:multiLevelType w:val="hybridMultilevel"/>
     <w:tmpl w:val="A92EC80C"/>
@@ -2174,7 +2814,7 @@
       </w:pPr>
     </w:lvl>
   </w:abstractNum>
-  <w:abstractNum w:abstractNumId="5">
+  <w:abstractNum w:abstractNumId="5" w15:restartNumberingAfterBreak="0">
     <w:nsid w:val="2BB45F3F"/>
     <w:multiLevelType w:val="hybridMultilevel"/>
     <w:tmpl w:val="7C5C6B04"/>
@@ -2263,7 +2903,7 @@
       </w:pPr>
     </w:lvl>
   </w:abstractNum>
-  <w:abstractNum w:abstractNumId="6">
+  <w:abstractNum w:abstractNumId="6" w15:restartNumberingAfterBreak="0">
     <w:nsid w:val="3BB54695"/>
     <w:multiLevelType w:val="hybridMultilevel"/>
     <w:tmpl w:val="A552D40E"/>
@@ -2352,7 +2992,7 @@
       </w:pPr>
     </w:lvl>
   </w:abstractNum>
-  <w:abstractNum w:abstractNumId="7">
+  <w:abstractNum w:abstractNumId="7" w15:restartNumberingAfterBreak="0">
     <w:nsid w:val="40263776"/>
     <w:multiLevelType w:val="hybridMultilevel"/>
     <w:tmpl w:val="91841316"/>
@@ -2441,7 +3081,7 @@
       </w:pPr>
     </w:lvl>
   </w:abstractNum>
-  <w:abstractNum w:abstractNumId="8">
+  <w:abstractNum w:abstractNumId="8" w15:restartNumberingAfterBreak="0">
     <w:nsid w:val="6958239F"/>
     <w:multiLevelType w:val="hybridMultilevel"/>
     <w:tmpl w:val="EBF48E9C"/>
@@ -2530,7 +3170,7 @@
       </w:pPr>
     </w:lvl>
   </w:abstractNum>
-  <w:abstractNum w:abstractNumId="9">
+  <w:abstractNum w:abstractNumId="9" w15:restartNumberingAfterBreak="0">
     <w:nsid w:val="6F17207F"/>
     <w:multiLevelType w:val="hybridMultilevel"/>
     <w:tmpl w:val="5A4CA7DE"/>
@@ -2677,7 +3317,7 @@
 </file>
 
 <file path=word/styles.xml><?xml version="1.0" encoding="utf-8"?>
-<w:styles xmlns:mc="http://schemas.openxmlformats.org/markup-compatibility/2006" xmlns:r="http://schemas.openxmlformats.org/officeDocument/2006/relationships" xmlns:w="http://schemas.openxmlformats.org/wordprocessingml/2006/main" xmlns:w14="http://schemas.microsoft.com/office/word/2010/wordml" xmlns:w15="http://schemas.microsoft.com/office/word/2012/wordml" mc:Ignorable="w14 w15">
+<w:styles xmlns:mc="http://schemas.openxmlformats.org/markup-compatibility/2006" xmlns:r="http://schemas.openxmlformats.org/officeDocument/2006/relationships" xmlns:w="http://schemas.openxmlformats.org/wordprocessingml/2006/main" xmlns:w14="http://schemas.microsoft.com/office/word/2010/wordml" xmlns:w15="http://schemas.microsoft.com/office/word/2012/wordml" xmlns:w16cid="http://schemas.microsoft.com/office/word/2016/wordml/cid" xmlns:w16se="http://schemas.microsoft.com/office/word/2015/wordml/symex" mc:Ignorable="w14 w15 w16se w16cid">
   <w:docDefaults>
     <w:rPrDefault>
       <w:rPr>
@@ -2689,7 +3329,7 @@
     </w:rPrDefault>
     <w:pPrDefault/>
   </w:docDefaults>
-  <w:latentStyles w:defLockedState="0" w:defUIPriority="99" w:defSemiHidden="0" w:defUnhideWhenUsed="0" w:defQFormat="0" w:count="382">
+  <w:latentStyles w:defLockedState="0" w:defUIPriority="99" w:defSemiHidden="0" w:defUnhideWhenUsed="0" w:defQFormat="0" w:count="375">
     <w:lsdException w:name="Normal" w:uiPriority="0" w:qFormat="1"/>
     <w:lsdException w:name="heading 1" w:uiPriority="9" w:qFormat="1"/>
     <w:lsdException w:name="heading 2" w:semiHidden="1" w:uiPriority="9" w:unhideWhenUsed="1" w:qFormat="1"/>
@@ -2846,15 +3486,6 @@
     <w:lsdException w:name="Balloon Text" w:semiHidden="1" w:unhideWhenUsed="1"/>
     <w:lsdException w:name="Table Grid" w:uiPriority="39"/>
     <w:lsdException w:name="Table Theme" w:semiHidden="1" w:unhideWhenUsed="1"/>
-    <w:lsdException w:name="Note Level 1" w:semiHidden="1" w:unhideWhenUsed="1"/>
-    <w:lsdException w:name="Note Level 2" w:semiHidden="1" w:unhideWhenUsed="1"/>
-    <w:lsdException w:name="Note Level 3" w:semiHidden="1" w:unhideWhenUsed="1"/>
-    <w:lsdException w:name="Note Level 4" w:semiHidden="1" w:unhideWhenUsed="1"/>
-    <w:lsdException w:name="Note Level 5" w:semiHidden="1" w:unhideWhenUsed="1"/>
-    <w:lsdException w:name="Note Level 6" w:semiHidden="1" w:unhideWhenUsed="1"/>
-    <w:lsdException w:name="Note Level 7" w:semiHidden="1" w:unhideWhenUsed="1"/>
-    <w:lsdException w:name="Note Level 8" w:semiHidden="1" w:unhideWhenUsed="1"/>
-    <w:lsdException w:name="Note Level 9" w:semiHidden="1" w:unhideWhenUsed="1"/>
     <w:lsdException w:name="Placeholder Text" w:semiHidden="1"/>
     <w:lsdException w:name="No Spacing" w:uiPriority="1" w:qFormat="1"/>
     <w:lsdException w:name="Light Shading" w:uiPriority="60"/>
@@ -3126,6 +3757,33 @@
       <w:u w:val="single"/>
     </w:rPr>
   </w:style>
+  <w:style w:type="paragraph" w:styleId="BalloonText">
+    <w:name w:val="Balloon Text"/>
+    <w:basedOn w:val="Normal"/>
+    <w:link w:val="BalloonTextChar"/>
+    <w:uiPriority w:val="99"/>
+    <w:semiHidden/>
+    <w:unhideWhenUsed/>
+    <w:rsid w:val="001346AA"/>
+    <w:rPr>
+      <w:rFonts w:ascii="Segoe UI" w:hAnsi="Segoe UI" w:cs="Segoe UI"/>
+      <w:sz w:val="18"/>
+      <w:szCs w:val="18"/>
+    </w:rPr>
+  </w:style>
+  <w:style w:type="character" w:customStyle="1" w:styleId="BalloonTextChar">
+    <w:name w:val="Balloon Text Char"/>
+    <w:basedOn w:val="DefaultParagraphFont"/>
+    <w:link w:val="BalloonText"/>
+    <w:uiPriority w:val="99"/>
+    <w:semiHidden/>
+    <w:rsid w:val="001346AA"/>
+    <w:rPr>
+      <w:rFonts w:ascii="Segoe UI" w:hAnsi="Segoe UI" w:cs="Segoe UI"/>
+      <w:sz w:val="18"/>
+      <w:szCs w:val="18"/>
+    </w:rPr>
+  </w:style>
 </w:styles>
 </file>
 

</xml_diff>

<commit_message>
WooHoogit status Chapter 05 worksgit status
</commit_message>
<xml_diff>
--- a/Chapter05/Documentation/Chapter05-script.docx
+++ b/Chapter05/Documentation/Chapter05-script.docx
@@ -1,39 +1,7 @@
 
 <file path=word/document.xml><?xml version="1.0" encoding="utf-8"?>
-<w:document xmlns:wpc="http://schemas.microsoft.com/office/word/2010/wordprocessingCanvas" xmlns:cx="http://schemas.microsoft.com/office/drawing/2014/chartex" xmlns:cx1="http://schemas.microsoft.com/office/drawing/2015/9/8/chartex" xmlns:cx2="http://schemas.microsoft.com/office/drawing/2015/10/21/chartex" xmlns:cx3="http://schemas.microsoft.com/office/drawing/2016/5/9/chartex" xmlns:cx4="http://schemas.microsoft.com/office/drawing/2016/5/10/chartex" xmlns:cx5="http://schemas.microsoft.com/office/drawing/2016/5/11/chartex" xmlns:cx6="http://schemas.microsoft.com/office/drawing/2016/5/12/chartex" xmlns:cx7="http://schemas.microsoft.com/office/drawing/2016/5/13/chartex" xmlns:cx8="http://schemas.microsoft.com/office/drawing/2016/5/14/chartex" xmlns:mc="http://schemas.openxmlformats.org/markup-compatibility/2006" xmlns:aink="http://schemas.microsoft.com/office/drawing/2016/ink" xmlns:am3d="http://schemas.microsoft.com/office/drawing/2017/model3d" xmlns:o="urn:schemas-microsoft-com:office:office" xmlns:r="http://schemas.openxmlformats.org/officeDocument/2006/relationships" xmlns:m="http://schemas.openxmlformats.org/officeDocument/2006/math" xmlns:v="urn:schemas-microsoft-com:vml" xmlns:wp14="http://schemas.microsoft.com/office/word/2010/wordprocessingDrawing" xmlns:wp="http://schemas.openxmlformats.org/drawingml/2006/wordprocessingDrawing" xmlns:w10="urn:schemas-microsoft-com:office:word" xmlns:w="http://schemas.openxmlformats.org/wordprocessingml/2006/main" xmlns:w14="http://schemas.microsoft.com/office/word/2010/wordml" xmlns:w15="http://schemas.microsoft.com/office/word/2012/wordml" xmlns:w16cid="http://schemas.microsoft.com/office/word/2016/wordml/cid" xmlns:w16se="http://schemas.microsoft.com/office/word/2015/wordml/symex" xmlns:wpg="http://schemas.microsoft.com/office/word/2010/wordprocessingGroup" xmlns:wpi="http://schemas.microsoft.com/office/word/2010/wordprocessingInk" xmlns:wne="http://schemas.microsoft.com/office/word/2006/wordml" xmlns:wps="http://schemas.microsoft.com/office/word/2010/wordprocessingShape" mc:Ignorable="w14 w15 w16se w16cid wp14">
+<w:document xmlns:wpc="http://schemas.microsoft.com/office/word/2010/wordprocessingCanvas" xmlns:mo="http://schemas.microsoft.com/office/mac/office/2008/main" xmlns:mc="http://schemas.openxmlformats.org/markup-compatibility/2006" xmlns:mv="urn:schemas-microsoft-com:mac:vml" xmlns:o="urn:schemas-microsoft-com:office:office" xmlns:r="http://schemas.openxmlformats.org/officeDocument/2006/relationships" xmlns:m="http://schemas.openxmlformats.org/officeDocument/2006/math" xmlns:v="urn:schemas-microsoft-com:vml" xmlns:wp14="http://schemas.microsoft.com/office/word/2010/wordprocessingDrawing" xmlns:wp="http://schemas.openxmlformats.org/drawingml/2006/wordprocessingDrawing" xmlns:w10="urn:schemas-microsoft-com:office:word" xmlns:w="http://schemas.openxmlformats.org/wordprocessingml/2006/main" xmlns:w14="http://schemas.microsoft.com/office/word/2010/wordml" xmlns:w15="http://schemas.microsoft.com/office/word/2012/wordml" xmlns:wpg="http://schemas.microsoft.com/office/word/2010/wordprocessingGroup" xmlns:wpi="http://schemas.microsoft.com/office/word/2010/wordprocessingInk" xmlns:wne="http://schemas.microsoft.com/office/word/2006/wordml" xmlns:wps="http://schemas.microsoft.com/office/word/2010/wordprocessingShape" mc:Ignorable="w14 w15 wp14">
   <w:body>
-    <w:p>
-      <w:pPr>
-        <w:rPr>
-          <w:b/>
-          <w:sz w:val="32"/>
-          <w:szCs w:val="32"/>
-        </w:rPr>
-      </w:pPr>
-      <w:r>
-        <w:rPr>
-          <w:b/>
-          <w:sz w:val="32"/>
-          <w:szCs w:val="32"/>
-        </w:rPr>
-        <w:t xml:space="preserve">Chapter </w:t>
-      </w:r>
-      <w:r>
-        <w:rPr>
-          <w:b/>
-          <w:sz w:val="32"/>
-          <w:szCs w:val="32"/>
-        </w:rPr>
-        <w:t>5: Understanding Classifiers</w:t>
-      </w:r>
-    </w:p>
-    <w:p>
-      <w:pPr>
-        <w:rPr>
-          <w:b/>
-        </w:rPr>
-      </w:pPr>
-    </w:p>
     <w:p>
       <w:pPr>
         <w:rPr>
@@ -105,31 +73,8 @@
     </w:p>
     <w:p>
       <w:r>
-        <w:t xml:space="preserve">Watson NLC is designed to work with short, less than </w:t>
-      </w:r>
-      <w:proofErr w:type="gramStart"/>
-      <w:r>
-        <w:t>an</w:t>
-      </w:r>
-      <w:proofErr w:type="gramEnd"/>
-      <w:r>
-        <w:t xml:space="preserve"> thousand characters, paragraphs. The description at the top of this page is 797 characters long, to give you a visual reference on how long </w:t>
-      </w:r>
-      <w:proofErr w:type="gramStart"/>
-      <w:r>
-        <w:t>is 1000 characters</w:t>
-      </w:r>
-      <w:proofErr w:type="gramEnd"/>
-      <w:r>
-        <w:t xml:space="preserve">. </w:t>
-      </w:r>
-    </w:p>
-    <w:p>
-      <w:pPr>
-        <w:rPr>
-          <w:b/>
-        </w:rPr>
-      </w:pPr>
+        <w:t xml:space="preserve">Watson NLC is designed to work with short, less than an thousand characters, paragraphs. The description at the top of this page is 797 characters long, to give you a visual reference on how long is 1000 characters. </w:t>
+      </w:r>
     </w:p>
     <w:p>
       <w:pPr>
@@ -180,13 +125,6 @@
       </w:r>
     </w:p>
     <w:p>
-      <w:pPr>
-        <w:rPr>
-          <w:b/>
-        </w:rPr>
-      </w:pPr>
-    </w:p>
-    <w:p>
       <w:r>
         <w:rPr>
           <w:b/>
@@ -217,15 +155,7 @@
         </w:numPr>
       </w:pPr>
       <w:r>
-        <w:t xml:space="preserve">Step 1, log in to your </w:t>
-      </w:r>
-      <w:proofErr w:type="spellStart"/>
-      <w:r>
-        <w:t>bluemix</w:t>
-      </w:r>
-      <w:proofErr w:type="spellEnd"/>
-      <w:r>
-        <w:t xml:space="preserve"> dashboard and go to your app</w:t>
+        <w:t>Step 1, log in to your bluemix dashboard and go to your app</w:t>
       </w:r>
     </w:p>
     <w:p>
@@ -282,62 +212,22 @@
           <w:b/>
         </w:rPr>
       </w:pPr>
-    </w:p>
-    <w:p>
-      <w:pPr>
+      <w:r>
         <w:rPr>
           <w:b/>
         </w:rPr>
-      </w:pPr>
-    </w:p>
-    <w:p>
-      <w:pPr>
-        <w:rPr>
-          <w:b/>
-        </w:rPr>
-      </w:pPr>
-      <w:r>
-        <w:rPr>
-          <w:b/>
-        </w:rPr>
-        <w:lastRenderedPageBreak/>
         <w:t>Page 6</w:t>
       </w:r>
     </w:p>
     <w:p>
       <w:r>
-        <w:t xml:space="preserve">Open your </w:t>
-      </w:r>
-      <w:proofErr w:type="spellStart"/>
-      <w:proofErr w:type="gramStart"/>
-      <w:r>
-        <w:t>env.json</w:t>
-      </w:r>
-      <w:proofErr w:type="spellEnd"/>
-      <w:proofErr w:type="gramEnd"/>
-      <w:r>
-        <w:t xml:space="preserve"> file and copy in the new credentials for Natural Language Classifier</w:t>
-      </w:r>
-    </w:p>
-    <w:p>
-      <w:r>
-        <w:t xml:space="preserve">Open your </w:t>
-      </w:r>
-      <w:proofErr w:type="spellStart"/>
-      <w:r>
-        <w:t>manifest.yml</w:t>
-      </w:r>
-      <w:proofErr w:type="spellEnd"/>
-      <w:r>
-        <w:t xml:space="preserve"> file and add a third service “Natural Language Classifier -xx” where the dash xx is what you wrote down in Step 4 from the previous page</w:t>
-      </w:r>
-    </w:p>
-    <w:p>
-      <w:pPr>
-        <w:rPr>
-          <w:b/>
-        </w:rPr>
-      </w:pPr>
+        <w:t>Open your env.json file and copy in the new credentials for Natural Language Classifier</w:t>
+      </w:r>
+    </w:p>
+    <w:p>
+      <w:r>
+        <w:t>Open your manifest.yml file and add a third service “Natural Language Classifier -xx” where the dash xx is what you wrote down in Step 4 from the previous page</w:t>
+      </w:r>
     </w:p>
     <w:p>
       <w:pPr>
@@ -354,6 +244,7 @@
     </w:p>
     <w:p>
       <w:r>
+        <w:lastRenderedPageBreak/>
         <w:t xml:space="preserve">Classification is logically a different concept from moving back and forth between speech and text. In keeping with our Principles of cohesion and separation of concerns (cohesion = keep things together that logically relate to each other; separation of concerns = keep things separate that don’t logically relate to each other) we will create a new service in our router to support classification and we will put the code to support classification into a new file. </w:t>
       </w:r>
     </w:p>
@@ -393,34 +284,10 @@
         <w:t>Line 13 is new and specifies that when a browser issues a POST command directed to anything that starts with ‘</w:t>
       </w:r>
       <w:r>
-        <w:t>/</w:t>
-      </w:r>
-      <w:proofErr w:type="spellStart"/>
-      <w:r>
-        <w:t>api</w:t>
-      </w:r>
-      <w:proofErr w:type="spellEnd"/>
-      <w:r>
-        <w:t>/understand/</w:t>
-      </w:r>
-      <w:proofErr w:type="spellStart"/>
-      <w:r>
-        <w:t>classifyInd</w:t>
-      </w:r>
-      <w:proofErr w:type="spellEnd"/>
-      <w:r>
-        <w:t>*'</w:t>
-      </w:r>
-      <w:r>
-        <w:t xml:space="preserve"> to invoke the </w:t>
-      </w:r>
-      <w:proofErr w:type="spellStart"/>
-      <w:r>
-        <w:t>classifyInd</w:t>
-      </w:r>
-      <w:proofErr w:type="spellEnd"/>
-      <w:r>
-        <w:t xml:space="preserve"> function from within the classifier.js file. </w:t>
+        <w:t>/api/understand/classifyInd*'</w:t>
+      </w:r>
+      <w:r>
+        <w:t xml:space="preserve"> to invoke the classifyInd function from within the classifier.js file. </w:t>
       </w:r>
     </w:p>
     <w:p>
@@ -444,15 +311,7 @@
         </w:numPr>
       </w:pPr>
       <w:r>
-        <w:t xml:space="preserve">Line 2 adds the </w:t>
-      </w:r>
-      <w:proofErr w:type="spellStart"/>
-      <w:r>
-        <w:t>cfenv</w:t>
-      </w:r>
-      <w:proofErr w:type="spellEnd"/>
-      <w:r>
-        <w:t xml:space="preserve"> module, which we’ll later use with the NLC credentials</w:t>
+        <w:t>Line 2 adds the cfenv module, which we’ll later use with the NLC credentials</w:t>
       </w:r>
     </w:p>
     <w:p>
@@ -476,15 +335,7 @@
         </w:numPr>
       </w:pPr>
       <w:r>
-        <w:t xml:space="preserve">Line 5 is familiar, it’s the file where we’re placing </w:t>
-      </w:r>
-      <w:proofErr w:type="gramStart"/>
-      <w:r>
-        <w:t>all of</w:t>
-      </w:r>
-      <w:proofErr w:type="gramEnd"/>
-      <w:r>
-        <w:t xml:space="preserve"> the Watson credentials</w:t>
+        <w:t>Line 5 is familiar, it’s the file where we’re placing all of the Watson credentials</w:t>
       </w:r>
     </w:p>
     <w:p>
@@ -496,15 +347,7 @@
         </w:numPr>
       </w:pPr>
       <w:r>
-        <w:t xml:space="preserve">Line 7 uses </w:t>
-      </w:r>
-      <w:proofErr w:type="spellStart"/>
-      <w:r>
-        <w:t>cfenv</w:t>
-      </w:r>
-      <w:proofErr w:type="spellEnd"/>
-      <w:r>
-        <w:t xml:space="preserve"> to get the application environment so that in </w:t>
+        <w:t xml:space="preserve">Line 7 uses cfenv to get the application environment so that in </w:t>
       </w:r>
     </w:p>
     <w:p>
@@ -528,23 +371,7 @@
         </w:numPr>
       </w:pPr>
       <w:r>
-        <w:t xml:space="preserve">Line 10 creates an object with </w:t>
-      </w:r>
-      <w:proofErr w:type="gramStart"/>
-      <w:r>
-        <w:t>all of</w:t>
-      </w:r>
-      <w:proofErr w:type="gramEnd"/>
-      <w:r>
-        <w:t xml:space="preserve"> the </w:t>
-      </w:r>
-      <w:proofErr w:type="spellStart"/>
-      <w:r>
-        <w:t>nlc</w:t>
-      </w:r>
-      <w:proofErr w:type="spellEnd"/>
-      <w:r>
-        <w:t xml:space="preserve"> information bundled together</w:t>
+        <w:t>Line 10 creates an object with all of the nlc information bundled together</w:t>
       </w:r>
     </w:p>
     <w:p>
@@ -580,47 +407,8 @@
         </w:numPr>
       </w:pPr>
       <w:r>
-        <w:t xml:space="preserve">Lines 18-20 define another empty function call </w:t>
-      </w:r>
-      <w:proofErr w:type="spellStart"/>
-      <w:r>
-        <w:t>nlc_res</w:t>
-      </w:r>
-      <w:proofErr w:type="spellEnd"/>
-      <w:r>
-        <w:t xml:space="preserve">, short for </w:t>
-      </w:r>
-      <w:proofErr w:type="spellStart"/>
-      <w:r>
-        <w:t>nlc</w:t>
-      </w:r>
-      <w:proofErr w:type="spellEnd"/>
-      <w:r>
-        <w:t xml:space="preserve"> results. We’ll use this to format the results from the </w:t>
-      </w:r>
-      <w:proofErr w:type="spellStart"/>
-      <w:r>
-        <w:t>nlc</w:t>
-      </w:r>
-      <w:proofErr w:type="spellEnd"/>
-      <w:r>
-        <w:t xml:space="preserve"> call into </w:t>
-      </w:r>
-      <w:proofErr w:type="spellStart"/>
-      <w:r>
-        <w:t>json</w:t>
-      </w:r>
-      <w:proofErr w:type="spellEnd"/>
-      <w:r>
-        <w:t xml:space="preserve"> for use by the browser. </w:t>
-      </w:r>
-    </w:p>
-    <w:p>
-      <w:pPr>
-        <w:rPr>
-          <w:b/>
-        </w:rPr>
-      </w:pPr>
+        <w:t xml:space="preserve">Lines 18-20 define another empty function call nlc_res, short for nlc results. We’ll use this to format the results from the nlc call into json for use by the browser. </w:t>
+      </w:r>
     </w:p>
     <w:p>
       <w:pPr>
@@ -671,15 +459,7 @@
         </w:numPr>
       </w:pPr>
       <w:r>
-        <w:t xml:space="preserve">Line 15 defines a </w:t>
-      </w:r>
-      <w:proofErr w:type="spellStart"/>
-      <w:r>
-        <w:t>javascript</w:t>
-      </w:r>
-      <w:proofErr w:type="spellEnd"/>
-      <w:r>
-        <w:t xml:space="preserve"> object</w:t>
+        <w:t>Line 15 defines a javascript object</w:t>
       </w:r>
     </w:p>
     <w:p>
@@ -691,15 +471,7 @@
         </w:numPr>
       </w:pPr>
       <w:r>
-        <w:t xml:space="preserve">Lines 16-25 define a </w:t>
-      </w:r>
-      <w:proofErr w:type="spellStart"/>
-      <w:r>
-        <w:t>javascript</w:t>
-      </w:r>
-      <w:proofErr w:type="spellEnd"/>
-      <w:r>
-        <w:t xml:space="preserve"> anonymous function which </w:t>
+        <w:t xml:space="preserve">Lines 16-25 define a javascript anonymous function which </w:t>
       </w:r>
     </w:p>
     <w:p>
@@ -711,23 +483,7 @@
         </w:numPr>
       </w:pPr>
       <w:r>
-        <w:t xml:space="preserve">Line 17 calls the </w:t>
-      </w:r>
-      <w:proofErr w:type="spellStart"/>
-      <w:r>
-        <w:t>nlc</w:t>
-      </w:r>
-      <w:proofErr w:type="spellEnd"/>
-      <w:r>
-        <w:t xml:space="preserve"> service with the provided text and classifier. When the </w:t>
-      </w:r>
-      <w:proofErr w:type="spellStart"/>
-      <w:r>
-        <w:t>nlc</w:t>
-      </w:r>
-      <w:proofErr w:type="spellEnd"/>
-      <w:r>
-        <w:t xml:space="preserve"> function returns, </w:t>
+        <w:t xml:space="preserve">Line 17 calls the nlc service with the provided text and classifier. When the nlc function returns, </w:t>
       </w:r>
     </w:p>
     <w:p>
@@ -775,15 +531,7 @@
         </w:numPr>
       </w:pPr>
       <w:r>
-        <w:t xml:space="preserve">Lines 28-39 define the </w:t>
-      </w:r>
-      <w:proofErr w:type="spellStart"/>
-      <w:r>
-        <w:t>json</w:t>
-      </w:r>
-      <w:proofErr w:type="spellEnd"/>
-      <w:r>
-        <w:t xml:space="preserve"> formatting function</w:t>
+        <w:t>Lines 28-39 define the json formatting function</w:t>
       </w:r>
     </w:p>
     <w:p>
@@ -795,7 +543,6 @@
         </w:numPr>
       </w:pPr>
       <w:r>
-        <w:lastRenderedPageBreak/>
         <w:t>Line 29 defines an array</w:t>
       </w:r>
     </w:p>
@@ -808,15 +555,7 @@
         </w:numPr>
       </w:pPr>
       <w:r>
-        <w:t xml:space="preserve">Line 30 checks to see if the </w:t>
-      </w:r>
-      <w:proofErr w:type="spellStart"/>
-      <w:r>
-        <w:t>nlc</w:t>
-      </w:r>
-      <w:proofErr w:type="spellEnd"/>
-      <w:r>
-        <w:t xml:space="preserve"> function returned successfully</w:t>
+        <w:t>Line 30 checks to see if the nlc function returned successfully</w:t>
       </w:r>
     </w:p>
     <w:p>
@@ -840,15 +579,7 @@
         </w:numPr>
       </w:pPr>
       <w:r>
-        <w:t xml:space="preserve">Lines 33-35 otherwise populate the array with the </w:t>
-      </w:r>
-      <w:proofErr w:type="spellStart"/>
-      <w:r>
-        <w:t>nlc</w:t>
-      </w:r>
-      <w:proofErr w:type="spellEnd"/>
-      <w:r>
-        <w:t xml:space="preserve"> results and</w:t>
+        <w:t>Lines 33-35 otherwise populate the array with the nlc results and</w:t>
       </w:r>
     </w:p>
     <w:p>
@@ -860,15 +591,7 @@
         </w:numPr>
       </w:pPr>
       <w:r>
-        <w:t xml:space="preserve">Lines 36-37 print out the results of the </w:t>
-      </w:r>
-      <w:proofErr w:type="spellStart"/>
-      <w:r>
-        <w:t>nlc</w:t>
-      </w:r>
-      <w:proofErr w:type="spellEnd"/>
-      <w:r>
-        <w:t xml:space="preserve"> call and</w:t>
+        <w:t>Lines 36-37 print out the results of the nlc call and</w:t>
       </w:r>
     </w:p>
     <w:p>
@@ -894,13 +617,6 @@
       <w:r>
         <w:t>Step 4, copy these functions from the ‘complete’ file into the classifier.js file in the features folder.</w:t>
       </w:r>
-    </w:p>
-    <w:p>
-      <w:pPr>
-        <w:rPr>
-          <w:b/>
-        </w:rPr>
-      </w:pPr>
     </w:p>
     <w:p>
       <w:pPr>
@@ -917,15 +633,7 @@
     </w:p>
     <w:p>
       <w:r>
-        <w:t xml:space="preserve">But wait, we don’t have a classifier. </w:t>
-      </w:r>
-      <w:proofErr w:type="gramStart"/>
-      <w:r>
-        <w:t>So</w:t>
-      </w:r>
-      <w:proofErr w:type="gramEnd"/>
-      <w:r>
-        <w:t xml:space="preserve"> let’s go build one. Well, let’s take a classifier file that already exists and create a Watson classifier from it. We’ll use a file I created for another project to figure out what industry someone is talking about. </w:t>
+        <w:t xml:space="preserve">But wait, we don’t have a classifier. So let’s go build one. Well, let’s take a classifier file that already exists and create a Watson classifier from it. We’ll use a file I created for another project to figure out what industry someone is talking about. </w:t>
       </w:r>
       <w:r>
         <w:t>The file we will use is in the Documentation folder and is called “industry.csv”</w:t>
@@ -1023,23 +731,8 @@
     </w:p>
     <w:p>
       <w:r>
-        <w:t xml:space="preserve">It’s not necessary to wait for the classification to complete, however, before going on with the tutorial, so we’ll finish up our coding and come back and check on the status of the classifier again a little </w:t>
-      </w:r>
-      <w:proofErr w:type="gramStart"/>
-      <w:r>
-        <w:t>later on</w:t>
-      </w:r>
-      <w:proofErr w:type="gramEnd"/>
-      <w:r>
-        <w:t xml:space="preserve">. </w:t>
-      </w:r>
-    </w:p>
-    <w:p>
-      <w:pPr>
-        <w:rPr>
-          <w:b/>
-        </w:rPr>
-      </w:pPr>
+        <w:t xml:space="preserve">It’s not necessary to wait for the classification to complete, however, before going on with the tutorial, so we’ll finish up our coding and come back and check on the status of the classifier again a little later on. </w:t>
+      </w:r>
     </w:p>
     <w:p>
       <w:pPr>
@@ -1065,13 +758,6 @@
           <w:b/>
         </w:rPr>
       </w:pPr>
-    </w:p>
-    <w:p>
-      <w:pPr>
-        <w:rPr>
-          <w:b/>
-        </w:rPr>
-      </w:pPr>
       <w:r>
         <w:rPr>
           <w:b/>
@@ -1081,15 +767,7 @@
     </w:p>
     <w:p>
       <w:r>
-        <w:t xml:space="preserve">Just as we used the principle of separation of concerns to tell us to create some new </w:t>
-      </w:r>
-      <w:proofErr w:type="spellStart"/>
-      <w:r>
-        <w:t>javascript</w:t>
-      </w:r>
-      <w:proofErr w:type="spellEnd"/>
-      <w:r>
-        <w:t xml:space="preserve"> files, we will do the same thing with our html. Interacting with the core Watson services will still be done in our main file, but we also want to display the results from the classification in a table-based pop up page. It’s much simpler to keep these pages separate. </w:t>
+        <w:t xml:space="preserve">Just as we used the principle of separation of concerns to tell us to create some new javascript files, we will do the same thing with our html. Interacting with the core Watson services will still be done in our main file, but we also want to display the results from the classification in a table-based pop up page. It’s much simpler to keep these pages separate. </w:t>
       </w:r>
     </w:p>
     <w:p>
@@ -1125,21 +803,7 @@
         </w:numPr>
       </w:pPr>
       <w:r>
-        <w:lastRenderedPageBreak/>
-        <w:t xml:space="preserve">Lines 49-51: These three lines create a new row which holds a button with an id </w:t>
-      </w:r>
-      <w:proofErr w:type="gramStart"/>
-      <w:r>
-        <w:t>of  ‘</w:t>
-      </w:r>
-      <w:proofErr w:type="spellStart"/>
-      <w:proofErr w:type="gramEnd"/>
-      <w:r>
-        <w:t>classifySpeech</w:t>
-      </w:r>
-      <w:proofErr w:type="spellEnd"/>
-      <w:r>
-        <w:t>’ and a label of ‘Classify Speech.’</w:t>
+        <w:t>Lines 49-51: These three lines create a new row which holds a button with an id of  ‘classifySpeech’ and a label of ‘Classify Speech.’</w:t>
       </w:r>
     </w:p>
     <w:p>
@@ -1151,31 +815,8 @@
         </w:numPr>
       </w:pPr>
       <w:r>
-        <w:t xml:space="preserve">Line 75: a new </w:t>
-      </w:r>
-      <w:proofErr w:type="spellStart"/>
-      <w:r>
-        <w:t>javascript</w:t>
-      </w:r>
-      <w:proofErr w:type="spellEnd"/>
-      <w:r>
-        <w:t xml:space="preserve"> file has been added called z2c-NLC.js, which is where all the code will reside to support the </w:t>
-      </w:r>
-      <w:proofErr w:type="spellStart"/>
-      <w:r>
-        <w:t>nlc</w:t>
-      </w:r>
-      <w:proofErr w:type="spellEnd"/>
-      <w:r>
-        <w:t xml:space="preserve"> functions. </w:t>
-      </w:r>
-    </w:p>
-    <w:p>
-      <w:pPr>
-        <w:rPr>
-          <w:b/>
-        </w:rPr>
-      </w:pPr>
+        <w:t xml:space="preserve">Line 75: a new javascript file has been added called z2c-NLC.js, which is where all the code will reside to support the nlc functions. </w:t>
+      </w:r>
     </w:p>
     <w:p>
       <w:pPr>
@@ -1216,23 +857,7 @@
         </w:numPr>
       </w:pPr>
       <w:r>
-        <w:t xml:space="preserve">Line 8 adds a new variable, called </w:t>
-      </w:r>
-      <w:proofErr w:type="spellStart"/>
-      <w:r>
-        <w:t>displayNLC</w:t>
-      </w:r>
-      <w:proofErr w:type="spellEnd"/>
-      <w:r>
-        <w:t xml:space="preserve"> which links to the HTML element ‘</w:t>
-      </w:r>
-      <w:proofErr w:type="spellStart"/>
-      <w:r>
-        <w:t>classifySpeech</w:t>
-      </w:r>
-      <w:proofErr w:type="spellEnd"/>
-      <w:r>
-        <w:t>’</w:t>
+        <w:t>Line 8 adds a new variable, called displayNLC which links to the HTML element ‘classifySpeech’</w:t>
       </w:r>
     </w:p>
     <w:p>
@@ -1244,15 +869,7 @@
         </w:numPr>
       </w:pPr>
       <w:r>
-        <w:t xml:space="preserve">Lines 71-75 activate the </w:t>
-      </w:r>
-      <w:proofErr w:type="spellStart"/>
-      <w:r>
-        <w:t>classifySpeech</w:t>
-      </w:r>
-      <w:proofErr w:type="spellEnd"/>
-      <w:r>
-        <w:t xml:space="preserve"> button</w:t>
+        <w:t>Lines 71-75 activate the classifySpeech button</w:t>
       </w:r>
     </w:p>
     <w:p>
@@ -1276,23 +893,7 @@
         </w:numPr>
       </w:pPr>
       <w:r>
-        <w:t>Line 74 calls the new function ‘</w:t>
-      </w:r>
-      <w:proofErr w:type="spellStart"/>
-      <w:r>
-        <w:t>checkNLC</w:t>
-      </w:r>
-      <w:proofErr w:type="spellEnd"/>
-      <w:r>
-        <w:t xml:space="preserve">’, passing it the name of the html file and </w:t>
-      </w:r>
-      <w:proofErr w:type="spellStart"/>
-      <w:r>
-        <w:t>stt</w:t>
-      </w:r>
-      <w:proofErr w:type="spellEnd"/>
-      <w:r>
-        <w:t>-out, which you may recall from the 3</w:t>
+        <w:t>Line 74 calls the new function ‘checkNLC’, passing it the name of the html file and stt-out, which you may recall from the 3</w:t>
       </w:r>
       <w:r>
         <w:rPr>
@@ -1301,23 +902,8 @@
         <w:t>rd</w:t>
       </w:r>
       <w:r>
-        <w:t xml:space="preserve"> tutorial as the place where the speech to text stored </w:t>
-      </w:r>
-      <w:proofErr w:type="gramStart"/>
-      <w:r>
-        <w:t>it’s</w:t>
-      </w:r>
-      <w:proofErr w:type="gramEnd"/>
-      <w:r>
-        <w:t xml:space="preserve"> information. This means that whatever you say into your microphone is what will be analyzed. </w:t>
-      </w:r>
-    </w:p>
-    <w:p>
-      <w:pPr>
-        <w:rPr>
-          <w:b/>
-        </w:rPr>
-      </w:pPr>
+        <w:t xml:space="preserve"> tutorial as the place where the speech to text stored it’s information. This means that whatever you say into your microphone is what will be analyzed. </w:t>
+      </w:r>
     </w:p>
     <w:p>
       <w:pPr>
@@ -1357,38 +943,20 @@
           <w:numId w:val="9"/>
         </w:numPr>
       </w:pPr>
-      <w:proofErr w:type="spellStart"/>
-      <w:r>
-        <w:t>checkNLC</w:t>
-      </w:r>
-      <w:proofErr w:type="spellEnd"/>
-      <w:r>
-        <w:t xml:space="preserve">, identified in the </w:t>
-      </w:r>
-      <w:proofErr w:type="spellStart"/>
-      <w:r>
-        <w:t>initPage</w:t>
-      </w:r>
-      <w:proofErr w:type="spellEnd"/>
-      <w:r>
-        <w:t xml:space="preserve"> function and</w:t>
-      </w:r>
-    </w:p>
-    <w:p>
-      <w:pPr>
-        <w:pStyle w:val="ListParagraph"/>
-        <w:numPr>
-          <w:ilvl w:val="1"/>
-          <w:numId w:val="9"/>
-        </w:numPr>
-      </w:pPr>
-      <w:proofErr w:type="spellStart"/>
-      <w:r>
-        <w:t>displayNLC</w:t>
-      </w:r>
-      <w:proofErr w:type="spellEnd"/>
-      <w:r>
-        <w:t xml:space="preserve">, which will be used to activate the pop-up window and populate it with the NLC results. </w:t>
+      <w:r>
+        <w:t>checkNLC, identified in the initPage function and</w:t>
+      </w:r>
+    </w:p>
+    <w:p>
+      <w:pPr>
+        <w:pStyle w:val="ListParagraph"/>
+        <w:numPr>
+          <w:ilvl w:val="1"/>
+          <w:numId w:val="9"/>
+        </w:numPr>
+      </w:pPr>
+      <w:r>
+        <w:t xml:space="preserve">displayNLC, which will be used to activate the pop-up window and populate it with the NLC results. </w:t>
       </w:r>
     </w:p>
     <w:p>
@@ -1460,15 +1028,7 @@
         </w:numPr>
       </w:pPr>
       <w:r>
-        <w:t>Line 7 starts the definition of an html table with an id of ‘</w:t>
-      </w:r>
-      <w:proofErr w:type="spellStart"/>
-      <w:r>
-        <w:t>industryResult</w:t>
-      </w:r>
-      <w:proofErr w:type="spellEnd"/>
-      <w:r>
-        <w:t>”</w:t>
+        <w:t>Line 7 starts the definition of an html table with an id of ‘industryResult”</w:t>
       </w:r>
     </w:p>
     <w:p>
@@ -1504,15 +1064,7 @@
         </w:numPr>
       </w:pPr>
       <w:r>
-        <w:t>Lines 13-15 create a new row with a single button with an id of ‘</w:t>
-      </w:r>
-      <w:proofErr w:type="spellStart"/>
-      <w:r>
-        <w:t>close_NLC</w:t>
-      </w:r>
-      <w:proofErr w:type="spellEnd"/>
-      <w:r>
-        <w:t xml:space="preserve">’ which will be used to close the window when you’re done looking at this information. </w:t>
+        <w:t xml:space="preserve">Lines 13-15 create a new row with a single button with an id of ‘close_NLC’ which will be used to close the window when you’re done looking at this information. </w:t>
       </w:r>
     </w:p>
     <w:p>
@@ -1548,23 +1100,8 @@
         </w:numPr>
       </w:pPr>
       <w:r>
-        <w:t>Lines 15-23 (a div within ‘</w:t>
-      </w:r>
-      <w:proofErr w:type="spellStart"/>
-      <w:r>
-        <w:t>modalDialog</w:t>
-      </w:r>
-      <w:proofErr w:type="spellEnd"/>
-      <w:r>
-        <w:t>’) define how to display the contents of the pop-up window.</w:t>
-      </w:r>
-    </w:p>
-    <w:p>
-      <w:pPr>
-        <w:rPr>
-          <w:b/>
-        </w:rPr>
-      </w:pPr>
+        <w:t>Lines 15-23 (a div within ‘modalDialog’) define how to display the contents of the pop-up window.</w:t>
+      </w:r>
     </w:p>
     <w:p>
       <w:pPr>
@@ -1606,15 +1143,7 @@
         </w:numPr>
       </w:pPr>
       <w:r>
-        <w:t>Lines 2-22 define the ‘</w:t>
-      </w:r>
-      <w:proofErr w:type="spellStart"/>
-      <w:r>
-        <w:t>checkNLC</w:t>
-      </w:r>
-      <w:proofErr w:type="spellEnd"/>
-      <w:r>
-        <w:t>’ function</w:t>
+        <w:t>Lines 2-22 define the ‘checkNLC’ function</w:t>
       </w:r>
     </w:p>
     <w:p>
@@ -1626,15 +1155,7 @@
         </w:numPr>
       </w:pPr>
       <w:r>
-        <w:t xml:space="preserve">Line 4 creates a </w:t>
-      </w:r>
-      <w:proofErr w:type="spellStart"/>
-      <w:r>
-        <w:t>javascript</w:t>
-      </w:r>
-      <w:proofErr w:type="spellEnd"/>
-      <w:r>
-        <w:t xml:space="preserve"> object, this will be used to pass information in the post command</w:t>
+        <w:t>Line 4 creates a javascript object, this will be used to pass information in the post command</w:t>
       </w:r>
     </w:p>
     <w:p>
@@ -1646,16 +1167,7 @@
         </w:numPr>
       </w:pPr>
       <w:r>
-        <w:lastRenderedPageBreak/>
-        <w:t xml:space="preserve">Line 5 creates a keyword in the options object called </w:t>
-      </w:r>
-      <w:proofErr w:type="spellStart"/>
-      <w:r>
-        <w:t>cquery</w:t>
-      </w:r>
-      <w:proofErr w:type="spellEnd"/>
-      <w:r>
-        <w:t xml:space="preserve"> and gives it the text from the _source div provided during the calling process</w:t>
+        <w:t>Line 5 creates a keyword in the options object called cquery and gives it the text from the _source div provided during the calling process</w:t>
       </w:r>
     </w:p>
     <w:p>
@@ -1679,23 +1191,7 @@
         </w:numPr>
       </w:pPr>
       <w:r>
-        <w:t xml:space="preserve">When (you’re done) getting _display and posting to the </w:t>
-      </w:r>
-      <w:proofErr w:type="spellStart"/>
-      <w:r>
-        <w:t>classifyInd</w:t>
-      </w:r>
-      <w:proofErr w:type="spellEnd"/>
-      <w:r>
-        <w:t xml:space="preserve"> </w:t>
-      </w:r>
-      <w:proofErr w:type="spellStart"/>
-      <w:r>
-        <w:t>api</w:t>
-      </w:r>
-      <w:proofErr w:type="spellEnd"/>
-      <w:r>
-        <w:t xml:space="preserve"> execute this function starting at the end of this line and give to that function the results of the get and post calls.</w:t>
+        <w:t>When (you’re done) getting _display and posting to the classifyInd api execute this function starting at the end of this line and give to that function the results of the get and post calls.</w:t>
       </w:r>
     </w:p>
     <w:p>
@@ -1719,39 +1215,7 @@
         </w:numPr>
       </w:pPr>
       <w:r>
-        <w:t>Post(</w:t>
-      </w:r>
-      <w:proofErr w:type="spellStart"/>
-      <w:r>
-        <w:t>etc</w:t>
-      </w:r>
-      <w:proofErr w:type="spellEnd"/>
-      <w:r>
-        <w:t xml:space="preserve">) sends the text to </w:t>
-      </w:r>
-      <w:proofErr w:type="spellStart"/>
-      <w:r>
-        <w:t>nlc</w:t>
-      </w:r>
-      <w:proofErr w:type="spellEnd"/>
-      <w:r>
-        <w:t xml:space="preserve"> and returns a ‘</w:t>
-      </w:r>
-      <w:proofErr w:type="spellStart"/>
-      <w:r>
-        <w:t>stringified</w:t>
-      </w:r>
-      <w:proofErr w:type="spellEnd"/>
-      <w:r>
-        <w:t xml:space="preserve">’ </w:t>
-      </w:r>
-      <w:proofErr w:type="spellStart"/>
-      <w:r>
-        <w:t>json</w:t>
-      </w:r>
-      <w:proofErr w:type="spellEnd"/>
-      <w:r>
-        <w:t xml:space="preserve"> object. </w:t>
+        <w:t xml:space="preserve">Post(etc) sends the text to nlc and returns a ‘stringified’ json object. </w:t>
       </w:r>
     </w:p>
     <w:p>
@@ -1787,13 +1251,8 @@
         </w:numPr>
       </w:pPr>
       <w:r>
-        <w:t xml:space="preserve">Lines 10-11 resize that div and display it. This makes it visible and makes the html elements inside displayNLC.html accessible to </w:t>
-      </w:r>
-      <w:proofErr w:type="spellStart"/>
-      <w:r>
-        <w:t>javascript</w:t>
-      </w:r>
-      <w:proofErr w:type="spellEnd"/>
+        <w:t>Lines 10-11 resize that div and display it. This makes it visible and makes the html elements inside displayNLC.html accessible to javascript</w:t>
+      </w:r>
     </w:p>
     <w:p>
       <w:pPr>
@@ -1819,25 +1278,7 @@
         </w:numPr>
       </w:pPr>
       <w:r>
-        <w:t xml:space="preserve">Line 13 extracts the classes objects from the returned information. </w:t>
-      </w:r>
-      <w:proofErr w:type="spellStart"/>
-      <w:r>
-        <w:t>Json.parse</w:t>
-      </w:r>
-      <w:proofErr w:type="spellEnd"/>
-      <w:r>
-        <w:t xml:space="preserve"> is called twice because, on the sending side, </w:t>
-      </w:r>
-      <w:proofErr w:type="spellStart"/>
-      <w:proofErr w:type="gramStart"/>
-      <w:r>
-        <w:t>json.stringify</w:t>
-      </w:r>
-      <w:proofErr w:type="spellEnd"/>
-      <w:proofErr w:type="gramEnd"/>
-      <w:r>
-        <w:t xml:space="preserve"> was called twice. I’ll leave this as an exercise to you to simplify should you so desire. </w:t>
+        <w:t xml:space="preserve">Line 13 extracts the classes objects from the returned information. Json.parse is called twice because, on the sending side, json.stringify was called twice. I’ll leave this as an exercise to you to simplify should you so desire. </w:t>
       </w:r>
     </w:p>
     <w:p>
@@ -1863,13 +1304,6 @@
       <w:r>
         <w:t xml:space="preserve">Lines 15-19 activate the close button in this pop-up window. </w:t>
       </w:r>
-    </w:p>
-    <w:p>
-      <w:pPr>
-        <w:rPr>
-          <w:b/>
-        </w:rPr>
-      </w:pPr>
     </w:p>
     <w:p>
       <w:pPr>
@@ -1887,6 +1321,11 @@
     <w:p>
       <w:pPr>
         <w:pStyle w:val="ListParagraph"/>
+      </w:pPr>
+    </w:p>
+    <w:p>
+      <w:pPr>
+        <w:pStyle w:val="ListParagraph"/>
         <w:numPr>
           <w:ilvl w:val="1"/>
           <w:numId w:val="9"/>
@@ -1965,31 +1404,7 @@
         </w:numPr>
       </w:pPr>
       <w:r>
-        <w:t xml:space="preserve">Lines 32-35 create an anonymous function inside the loop. This enables each element in the loop to be processed correctly. While it might seem simpler to just use the code on line 14, it </w:t>
-      </w:r>
-      <w:proofErr w:type="gramStart"/>
-      <w:r>
-        <w:t>actually won’t</w:t>
-      </w:r>
-      <w:proofErr w:type="gramEnd"/>
-      <w:r>
-        <w:t xml:space="preserve"> return the correct results in </w:t>
-      </w:r>
-      <w:proofErr w:type="spellStart"/>
-      <w:r>
-        <w:t>javascript</w:t>
-      </w:r>
-      <w:proofErr w:type="spellEnd"/>
-      <w:r>
-        <w:t>. The current counter (_</w:t>
-      </w:r>
-      <w:proofErr w:type="spellStart"/>
-      <w:r>
-        <w:t>idx</w:t>
-      </w:r>
-      <w:proofErr w:type="spellEnd"/>
-      <w:r>
-        <w:t>) and the classifier array (_results) are passed in as variables to this anonymous function in line 35 and renamed for use inside the function in line 32</w:t>
+        <w:t>Lines 32-35 create an anonymous function inside the loop. This enables each element in the loop to be processed correctly. While it might seem simpler to just use the code on line 14, it actually won’t return the correct results in javascript. The current counter (_idx) and the classifier array (_results) are passed in as variables to this anonymous function in line 35 and renamed for use inside the function in line 32</w:t>
       </w:r>
     </w:p>
     <w:p>
@@ -2040,15 +1455,7 @@
         </w:numPr>
       </w:pPr>
       <w:r>
-        <w:t xml:space="preserve">Step 5: Copy </w:t>
-      </w:r>
-      <w:proofErr w:type="gramStart"/>
-      <w:r>
-        <w:t>both of these</w:t>
-      </w:r>
-      <w:proofErr w:type="gramEnd"/>
-      <w:r>
-        <w:t xml:space="preserve"> functions into z2c-NLC.js, replacing the existing and empty functions. </w:t>
+        <w:t xml:space="preserve">Step 5: Copy both of these functions into z2c-NLC.js, replacing the existing and empty functions. </w:t>
       </w:r>
     </w:p>
     <w:p>
@@ -2069,20 +1476,10 @@
           <w:b/>
         </w:rPr>
       </w:pPr>
-    </w:p>
-    <w:p>
-      <w:pPr>
+      <w:r>
         <w:rPr>
           <w:b/>
         </w:rPr>
-      </w:pPr>
-      <w:bookmarkStart w:id="0" w:name="_GoBack"/>
-      <w:bookmarkEnd w:id="0"/>
-      <w:r>
-        <w:rPr>
-          <w:b/>
-        </w:rPr>
-        <w:lastRenderedPageBreak/>
         <w:t>Page 16</w:t>
       </w:r>
     </w:p>
@@ -2098,18 +1495,10 @@
         <w:t xml:space="preserve">Step 1: If you’ve not already done so, </w:t>
       </w:r>
       <w:r>
-        <w:t xml:space="preserve">Save </w:t>
-      </w:r>
-      <w:proofErr w:type="gramStart"/>
-      <w:r>
-        <w:t xml:space="preserve">all </w:t>
-      </w:r>
-      <w:r>
-        <w:t>of</w:t>
-      </w:r>
-      <w:proofErr w:type="gramEnd"/>
-      <w:r>
-        <w:t xml:space="preserve"> your files. </w:t>
+        <w:t xml:space="preserve">Save all </w:t>
+      </w:r>
+      <w:r>
+        <w:t xml:space="preserve">of your files. </w:t>
       </w:r>
     </w:p>
     <w:p>
@@ -2133,15 +1522,7 @@
         </w:numPr>
       </w:pPr>
       <w:r>
-        <w:t xml:space="preserve">Execute the command </w:t>
-      </w:r>
-      <w:proofErr w:type="spellStart"/>
-      <w:r>
-        <w:t>npm</w:t>
-      </w:r>
-      <w:proofErr w:type="spellEnd"/>
-      <w:r>
-        <w:t xml:space="preserve"> install</w:t>
+        <w:t>Execute the command npm install</w:t>
       </w:r>
     </w:p>
     <w:p>
@@ -2200,13 +1581,8 @@
         </w:numPr>
       </w:pPr>
       <w:r>
-        <w:t xml:space="preserve">Step 3: send your information to </w:t>
-      </w:r>
-      <w:proofErr w:type="spellStart"/>
-      <w:r>
-        <w:t>github</w:t>
-      </w:r>
-      <w:proofErr w:type="spellEnd"/>
+        <w:t>Step 3: send your information to github</w:t>
+      </w:r>
     </w:p>
     <w:p>
       <w:pPr>
@@ -2276,21 +1652,8 @@
           <w:numId w:val="10"/>
         </w:numPr>
       </w:pPr>
-      <w:proofErr w:type="spellStart"/>
-      <w:r>
-        <w:t>Cf</w:t>
-      </w:r>
-      <w:proofErr w:type="spellEnd"/>
-      <w:r>
-        <w:t xml:space="preserve"> login (uses your </w:t>
-      </w:r>
-      <w:proofErr w:type="spellStart"/>
-      <w:r>
-        <w:t>ibm</w:t>
-      </w:r>
-      <w:proofErr w:type="spellEnd"/>
-      <w:r>
-        <w:t xml:space="preserve"> id and password)</w:t>
+      <w:r>
+        <w:t>Cf login (uses your ibm id and password)</w:t>
       </w:r>
     </w:p>
     <w:p>
@@ -2301,13 +1664,8 @@
           <w:numId w:val="10"/>
         </w:numPr>
       </w:pPr>
-      <w:proofErr w:type="spellStart"/>
-      <w:r>
-        <w:t>Cf</w:t>
-      </w:r>
-      <w:proofErr w:type="spellEnd"/>
-      <w:r>
-        <w:t xml:space="preserve"> push Z2C (this will replace your existing Z2C app with the one from Chapter04)</w:t>
+      <w:r>
+        <w:t>Cf push Z2C (this will replace your existing Z2C app with the one from Chapter04)</w:t>
       </w:r>
     </w:p>
     <w:p>
@@ -2360,12 +1718,14 @@
       <w:r>
         <w:t xml:space="preserve">cookies and </w:t>
       </w:r>
+      <w:bookmarkStart w:id="0" w:name="_GoBack"/>
+      <w:bookmarkEnd w:id="0"/>
       <w:r>
         <w:t>session management? Because there’s nothing in place right now which tells Watson how to remember what you’ve done in the past. We will do some very simple things in our next tutorial. See you soon!</w:t>
       </w:r>
     </w:p>
     <w:sectPr>
-      <w:pgSz w:w="11906" w:h="16838" w:code="9"/>
+      <w:pgSz w:w="12240" w:h="15840"/>
       <w:pgMar w:top="1440" w:right="1440" w:bottom="1440" w:left="1440" w:header="720" w:footer="720" w:gutter="0"/>
       <w:cols w:space="720"/>
       <w:docGrid w:linePitch="360"/>
@@ -2375,8 +1735,8 @@
 </file>
 
 <file path=word/numbering.xml><?xml version="1.0" encoding="utf-8"?>
-<w:numbering xmlns:wpc="http://schemas.microsoft.com/office/word/2010/wordprocessingCanvas" xmlns:cx="http://schemas.microsoft.com/office/drawing/2014/chartex" xmlns:cx1="http://schemas.microsoft.com/office/drawing/2015/9/8/chartex" xmlns:cx2="http://schemas.microsoft.com/office/drawing/2015/10/21/chartex" xmlns:cx3="http://schemas.microsoft.com/office/drawing/2016/5/9/chartex" xmlns:cx4="http://schemas.microsoft.com/office/drawing/2016/5/10/chartex" xmlns:cx5="http://schemas.microsoft.com/office/drawing/2016/5/11/chartex" xmlns:cx6="http://schemas.microsoft.com/office/drawing/2016/5/12/chartex" xmlns:cx7="http://schemas.microsoft.com/office/drawing/2016/5/13/chartex" xmlns:cx8="http://schemas.microsoft.com/office/drawing/2016/5/14/chartex" xmlns:mc="http://schemas.openxmlformats.org/markup-compatibility/2006" xmlns:aink="http://schemas.microsoft.com/office/drawing/2016/ink" xmlns:am3d="http://schemas.microsoft.com/office/drawing/2017/model3d" xmlns:o="urn:schemas-microsoft-com:office:office" xmlns:r="http://schemas.openxmlformats.org/officeDocument/2006/relationships" xmlns:m="http://schemas.openxmlformats.org/officeDocument/2006/math" xmlns:v="urn:schemas-microsoft-com:vml" xmlns:wp14="http://schemas.microsoft.com/office/word/2010/wordprocessingDrawing" xmlns:wp="http://schemas.openxmlformats.org/drawingml/2006/wordprocessingDrawing" xmlns:w10="urn:schemas-microsoft-com:office:word" xmlns:w="http://schemas.openxmlformats.org/wordprocessingml/2006/main" xmlns:w14="http://schemas.microsoft.com/office/word/2010/wordml" xmlns:w15="http://schemas.microsoft.com/office/word/2012/wordml" xmlns:w16cid="http://schemas.microsoft.com/office/word/2016/wordml/cid" xmlns:w16se="http://schemas.microsoft.com/office/word/2015/wordml/symex" xmlns:wpg="http://schemas.microsoft.com/office/word/2010/wordprocessingGroup" xmlns:wpi="http://schemas.microsoft.com/office/word/2010/wordprocessingInk" xmlns:wne="http://schemas.microsoft.com/office/word/2006/wordml" xmlns:wps="http://schemas.microsoft.com/office/word/2010/wordprocessingShape" mc:Ignorable="w14 w15 w16se w16cid wp14">
-  <w:abstractNum w:abstractNumId="0" w15:restartNumberingAfterBreak="0">
+<w:numbering xmlns:wpc="http://schemas.microsoft.com/office/word/2010/wordprocessingCanvas" xmlns:mo="http://schemas.microsoft.com/office/mac/office/2008/main" xmlns:mc="http://schemas.openxmlformats.org/markup-compatibility/2006" xmlns:mv="urn:schemas-microsoft-com:mac:vml" xmlns:o="urn:schemas-microsoft-com:office:office" xmlns:r="http://schemas.openxmlformats.org/officeDocument/2006/relationships" xmlns:m="http://schemas.openxmlformats.org/officeDocument/2006/math" xmlns:v="urn:schemas-microsoft-com:vml" xmlns:wp14="http://schemas.microsoft.com/office/word/2010/wordprocessingDrawing" xmlns:wp="http://schemas.openxmlformats.org/drawingml/2006/wordprocessingDrawing" xmlns:w10="urn:schemas-microsoft-com:office:word" xmlns:w="http://schemas.openxmlformats.org/wordprocessingml/2006/main" xmlns:w14="http://schemas.microsoft.com/office/word/2010/wordml" xmlns:w15="http://schemas.microsoft.com/office/word/2012/wordml" xmlns:wpg="http://schemas.microsoft.com/office/word/2010/wordprocessingGroup" xmlns:wpi="http://schemas.microsoft.com/office/word/2010/wordprocessingInk" xmlns:wne="http://schemas.microsoft.com/office/word/2006/wordml" xmlns:wps="http://schemas.microsoft.com/office/word/2010/wordprocessingShape" mc:Ignorable="w14 w15 wp14">
+  <w:abstractNum w:abstractNumId="0">
     <w:nsid w:val="00000001"/>
     <w:multiLevelType w:val="hybridMultilevel"/>
     <w:tmpl w:val="00000001"/>
@@ -2434,7 +1794,7 @@
       <w:lvlJc w:val="left"/>
     </w:lvl>
   </w:abstractNum>
-  <w:abstractNum w:abstractNumId="1" w15:restartNumberingAfterBreak="0">
+  <w:abstractNum w:abstractNumId="1">
     <w:nsid w:val="09165058"/>
     <w:multiLevelType w:val="hybridMultilevel"/>
     <w:tmpl w:val="A47CBEE2"/>
@@ -2547,7 +1907,7 @@
       </w:rPr>
     </w:lvl>
   </w:abstractNum>
-  <w:abstractNum w:abstractNumId="2" w15:restartNumberingAfterBreak="0">
+  <w:abstractNum w:abstractNumId="2">
     <w:nsid w:val="0C571271"/>
     <w:multiLevelType w:val="hybridMultilevel"/>
     <w:tmpl w:val="459010A0"/>
@@ -2636,7 +1996,7 @@
       </w:pPr>
     </w:lvl>
   </w:abstractNum>
-  <w:abstractNum w:abstractNumId="3" w15:restartNumberingAfterBreak="0">
+  <w:abstractNum w:abstractNumId="3">
     <w:nsid w:val="157964E7"/>
     <w:multiLevelType w:val="hybridMultilevel"/>
     <w:tmpl w:val="D068BFE8"/>
@@ -2725,7 +2085,7 @@
       </w:pPr>
     </w:lvl>
   </w:abstractNum>
-  <w:abstractNum w:abstractNumId="4" w15:restartNumberingAfterBreak="0">
+  <w:abstractNum w:abstractNumId="4">
     <w:nsid w:val="2246179D"/>
     <w:multiLevelType w:val="hybridMultilevel"/>
     <w:tmpl w:val="A92EC80C"/>
@@ -2814,7 +2174,7 @@
       </w:pPr>
     </w:lvl>
   </w:abstractNum>
-  <w:abstractNum w:abstractNumId="5" w15:restartNumberingAfterBreak="0">
+  <w:abstractNum w:abstractNumId="5">
     <w:nsid w:val="2BB45F3F"/>
     <w:multiLevelType w:val="hybridMultilevel"/>
     <w:tmpl w:val="7C5C6B04"/>
@@ -2903,7 +2263,7 @@
       </w:pPr>
     </w:lvl>
   </w:abstractNum>
-  <w:abstractNum w:abstractNumId="6" w15:restartNumberingAfterBreak="0">
+  <w:abstractNum w:abstractNumId="6">
     <w:nsid w:val="3BB54695"/>
     <w:multiLevelType w:val="hybridMultilevel"/>
     <w:tmpl w:val="A552D40E"/>
@@ -2992,7 +2352,7 @@
       </w:pPr>
     </w:lvl>
   </w:abstractNum>
-  <w:abstractNum w:abstractNumId="7" w15:restartNumberingAfterBreak="0">
+  <w:abstractNum w:abstractNumId="7">
     <w:nsid w:val="40263776"/>
     <w:multiLevelType w:val="hybridMultilevel"/>
     <w:tmpl w:val="91841316"/>
@@ -3081,7 +2441,7 @@
       </w:pPr>
     </w:lvl>
   </w:abstractNum>
-  <w:abstractNum w:abstractNumId="8" w15:restartNumberingAfterBreak="0">
+  <w:abstractNum w:abstractNumId="8">
     <w:nsid w:val="6958239F"/>
     <w:multiLevelType w:val="hybridMultilevel"/>
     <w:tmpl w:val="EBF48E9C"/>
@@ -3170,7 +2530,7 @@
       </w:pPr>
     </w:lvl>
   </w:abstractNum>
-  <w:abstractNum w:abstractNumId="9" w15:restartNumberingAfterBreak="0">
+  <w:abstractNum w:abstractNumId="9">
     <w:nsid w:val="6F17207F"/>
     <w:multiLevelType w:val="hybridMultilevel"/>
     <w:tmpl w:val="5A4CA7DE"/>
@@ -3317,7 +2677,7 @@
 </file>
 
 <file path=word/styles.xml><?xml version="1.0" encoding="utf-8"?>
-<w:styles xmlns:mc="http://schemas.openxmlformats.org/markup-compatibility/2006" xmlns:r="http://schemas.openxmlformats.org/officeDocument/2006/relationships" xmlns:w="http://schemas.openxmlformats.org/wordprocessingml/2006/main" xmlns:w14="http://schemas.microsoft.com/office/word/2010/wordml" xmlns:w15="http://schemas.microsoft.com/office/word/2012/wordml" xmlns:w16cid="http://schemas.microsoft.com/office/word/2016/wordml/cid" xmlns:w16se="http://schemas.microsoft.com/office/word/2015/wordml/symex" mc:Ignorable="w14 w15 w16se w16cid">
+<w:styles xmlns:mc="http://schemas.openxmlformats.org/markup-compatibility/2006" xmlns:r="http://schemas.openxmlformats.org/officeDocument/2006/relationships" xmlns:w="http://schemas.openxmlformats.org/wordprocessingml/2006/main" xmlns:w14="http://schemas.microsoft.com/office/word/2010/wordml" xmlns:w15="http://schemas.microsoft.com/office/word/2012/wordml" mc:Ignorable="w14 w15">
   <w:docDefaults>
     <w:rPrDefault>
       <w:rPr>
@@ -3329,7 +2689,7 @@
     </w:rPrDefault>
     <w:pPrDefault/>
   </w:docDefaults>
-  <w:latentStyles w:defLockedState="0" w:defUIPriority="99" w:defSemiHidden="0" w:defUnhideWhenUsed="0" w:defQFormat="0" w:count="375">
+  <w:latentStyles w:defLockedState="0" w:defUIPriority="99" w:defSemiHidden="0" w:defUnhideWhenUsed="0" w:defQFormat="0" w:count="382">
     <w:lsdException w:name="Normal" w:uiPriority="0" w:qFormat="1"/>
     <w:lsdException w:name="heading 1" w:uiPriority="9" w:qFormat="1"/>
     <w:lsdException w:name="heading 2" w:semiHidden="1" w:uiPriority="9" w:unhideWhenUsed="1" w:qFormat="1"/>
@@ -3486,6 +2846,15 @@
     <w:lsdException w:name="Balloon Text" w:semiHidden="1" w:unhideWhenUsed="1"/>
     <w:lsdException w:name="Table Grid" w:uiPriority="39"/>
     <w:lsdException w:name="Table Theme" w:semiHidden="1" w:unhideWhenUsed="1"/>
+    <w:lsdException w:name="Note Level 1" w:semiHidden="1" w:unhideWhenUsed="1"/>
+    <w:lsdException w:name="Note Level 2" w:semiHidden="1" w:unhideWhenUsed="1"/>
+    <w:lsdException w:name="Note Level 3" w:semiHidden="1" w:unhideWhenUsed="1"/>
+    <w:lsdException w:name="Note Level 4" w:semiHidden="1" w:unhideWhenUsed="1"/>
+    <w:lsdException w:name="Note Level 5" w:semiHidden="1" w:unhideWhenUsed="1"/>
+    <w:lsdException w:name="Note Level 6" w:semiHidden="1" w:unhideWhenUsed="1"/>
+    <w:lsdException w:name="Note Level 7" w:semiHidden="1" w:unhideWhenUsed="1"/>
+    <w:lsdException w:name="Note Level 8" w:semiHidden="1" w:unhideWhenUsed="1"/>
+    <w:lsdException w:name="Note Level 9" w:semiHidden="1" w:unhideWhenUsed="1"/>
     <w:lsdException w:name="Placeholder Text" w:semiHidden="1"/>
     <w:lsdException w:name="No Spacing" w:uiPriority="1" w:qFormat="1"/>
     <w:lsdException w:name="Light Shading" w:uiPriority="60"/>
@@ -3757,33 +3126,6 @@
       <w:u w:val="single"/>
     </w:rPr>
   </w:style>
-  <w:style w:type="paragraph" w:styleId="BalloonText">
-    <w:name w:val="Balloon Text"/>
-    <w:basedOn w:val="Normal"/>
-    <w:link w:val="BalloonTextChar"/>
-    <w:uiPriority w:val="99"/>
-    <w:semiHidden/>
-    <w:unhideWhenUsed/>
-    <w:rsid w:val="001346AA"/>
-    <w:rPr>
-      <w:rFonts w:ascii="Segoe UI" w:hAnsi="Segoe UI" w:cs="Segoe UI"/>
-      <w:sz w:val="18"/>
-      <w:szCs w:val="18"/>
-    </w:rPr>
-  </w:style>
-  <w:style w:type="character" w:customStyle="1" w:styleId="BalloonTextChar">
-    <w:name w:val="Balloon Text Char"/>
-    <w:basedOn w:val="DefaultParagraphFont"/>
-    <w:link w:val="BalloonText"/>
-    <w:uiPriority w:val="99"/>
-    <w:semiHidden/>
-    <w:rsid w:val="001346AA"/>
-    <w:rPr>
-      <w:rFonts w:ascii="Segoe UI" w:hAnsi="Segoe UI" w:cs="Segoe UI"/>
-      <w:sz w:val="18"/>
-      <w:szCs w:val="18"/>
-    </w:rPr>
-  </w:style>
 </w:styles>
 </file>
 

</xml_diff>